<commit_message>
open closed with delegates and inteface
</commit_message>
<xml_diff>
--- a/M5/Skill-gd/lesplannen_M5_SKIL-Gamedev.docx
+++ b/M5/Skill-gd/lesplannen_M5_SKIL-Gamedev.docx
@@ -5,21 +5,63 @@
     <w:p>
       <w:pPr>
         <w:pStyle w:val="Heading1"/>
-      </w:pPr>
-      <w:r>
-        <w:t xml:space="preserve">Overzicht lessen </w:t>
-      </w:r>
-      <w:r>
-        <w:t xml:space="preserve">SKIL </w:t>
-      </w:r>
-      <w:proofErr w:type="spellStart"/>
-      <w:r>
+        <w:rPr>
+          <w:lang w:val="en-US"/>
+        </w:rPr>
+      </w:pPr>
+      <w:proofErr w:type="spellStart"/>
+      <w:r>
+        <w:rPr>
+          <w:lang w:val="en-US"/>
+        </w:rPr>
+        <w:t>Overzicht</w:t>
+      </w:r>
+      <w:proofErr w:type="spellEnd"/>
+      <w:r>
+        <w:rPr>
+          <w:lang w:val="en-US"/>
+        </w:rPr>
+        <w:t xml:space="preserve"> lessen SKIL </w:t>
+      </w:r>
+      <w:proofErr w:type="spellStart"/>
+      <w:r>
+        <w:rPr>
+          <w:lang w:val="en-US"/>
+        </w:rPr>
         <w:t>Gamedevelopment</w:t>
       </w:r>
       <w:proofErr w:type="spellEnd"/>
     </w:p>
     <w:p>
-      <w:r>
+      <w:pPr>
+        <w:rPr>
+          <w:lang w:val="en-US"/>
+        </w:rPr>
+      </w:pPr>
+      <w:r>
+        <w:rPr>
+          <w:lang w:val="en-US"/>
+        </w:rPr>
+        <w:t>P1</w:t>
+      </w:r>
+    </w:p>
+    <w:p>
+      <w:pPr>
+        <w:rPr>
+          <w:lang w:val="en-US"/>
+        </w:rPr>
+      </w:pPr>
+    </w:p>
+    <w:p>
+      <w:pPr>
+        <w:rPr>
+          <w:lang w:val="en-US"/>
+        </w:rPr>
+      </w:pPr>
+      <w:r>
+        <w:rPr>
+          <w:lang w:val="en-US"/>
+        </w:rPr>
         <w:t>Week 1</w:t>
       </w:r>
     </w:p>
@@ -81,12 +123,23 @@
       </w:pPr>
       <w:proofErr w:type="spellStart"/>
       <w:r>
+        <w:rPr>
+          <w:lang w:val="en-US"/>
+        </w:rPr>
         <w:t>Gitflow</w:t>
       </w:r>
       <w:proofErr w:type="spellEnd"/>
     </w:p>
     <w:p>
-      <w:r>
+      <w:pPr>
+        <w:rPr>
+          <w:lang w:val="en-US"/>
+        </w:rPr>
+      </w:pPr>
+      <w:r>
+        <w:rPr>
+          <w:lang w:val="en-US"/>
+        </w:rPr>
         <w:t>Week 3</w:t>
       </w:r>
     </w:p>
@@ -99,28 +152,32 @@
       </w:pPr>
       <w:proofErr w:type="spellStart"/>
       <w:r>
+        <w:rPr>
+          <w:lang w:val="en-US"/>
+        </w:rPr>
         <w:t>Renderpipeline</w:t>
       </w:r>
       <w:proofErr w:type="spellEnd"/>
       <w:r>
+        <w:rPr>
+          <w:lang w:val="en-US"/>
+        </w:rPr>
         <w:t xml:space="preserve">, </w:t>
       </w:r>
-      <w:r>
-        <w:t xml:space="preserve">Structuur &amp; </w:t>
-      </w:r>
-      <w:proofErr w:type="spellStart"/>
-      <w:r>
-        <w:t>Naming</w:t>
-      </w:r>
-      <w:proofErr w:type="spellEnd"/>
-      <w:r>
-        <w:t xml:space="preserve"> </w:t>
-      </w:r>
-      <w:proofErr w:type="spellStart"/>
-      <w:r>
-        <w:t>conventions</w:t>
-      </w:r>
-      <w:proofErr w:type="spellEnd"/>
+      <w:proofErr w:type="spellStart"/>
+      <w:r>
+        <w:rPr>
+          <w:lang w:val="en-US"/>
+        </w:rPr>
+        <w:t>Structuur</w:t>
+      </w:r>
+      <w:proofErr w:type="spellEnd"/>
+      <w:r>
+        <w:rPr>
+          <w:lang w:val="en-US"/>
+        </w:rPr>
+        <w:t xml:space="preserve"> &amp; Naming conventions</w:t>
+      </w:r>
     </w:p>
     <w:p>
       <w:pPr>
@@ -170,6 +227,176 @@
           <w:lang w:val="en-US"/>
         </w:rPr>
       </w:pPr>
+      <w:r>
+        <w:rPr>
+          <w:lang w:val="en-US"/>
+        </w:rPr>
+        <w:t xml:space="preserve">Playability , </w:t>
+      </w:r>
+      <w:proofErr w:type="spellStart"/>
+      <w:r>
+        <w:rPr>
+          <w:lang w:val="en-US"/>
+        </w:rPr>
+        <w:t>replayability</w:t>
+      </w:r>
+      <w:proofErr w:type="spellEnd"/>
+      <w:r>
+        <w:rPr>
+          <w:lang w:val="en-US"/>
+        </w:rPr>
+        <w:t xml:space="preserve"> </w:t>
+      </w:r>
+      <w:proofErr w:type="spellStart"/>
+      <w:r>
+        <w:rPr>
+          <w:lang w:val="en-US"/>
+        </w:rPr>
+        <w:t>in</w:t>
+      </w:r>
+      <w:r>
+        <w:rPr>
+          <w:lang w:val="en-US"/>
+        </w:rPr>
+        <w:t>torductie</w:t>
+      </w:r>
+      <w:proofErr w:type="spellEnd"/>
+    </w:p>
+    <w:p/>
+    <w:p>
+      <w:pPr>
+        <w:rPr>
+          <w:lang w:val="en-US"/>
+        </w:rPr>
+      </w:pPr>
+      <w:r>
+        <w:rPr>
+          <w:lang w:val="en-US"/>
+        </w:rPr>
+        <w:t>P2</w:t>
+      </w:r>
+    </w:p>
+    <w:p>
+      <w:r>
+        <w:rPr>
+          <w:lang w:val="en-US"/>
+        </w:rPr>
+        <w:tab/>
+      </w:r>
+      <w:r>
+        <w:t>Week 1 valt SD2B uit v</w:t>
+      </w:r>
+      <w:r>
+        <w:t xml:space="preserve">oor </w:t>
+      </w:r>
+      <w:proofErr w:type="spellStart"/>
+      <w:r>
+        <w:t>skill</w:t>
+      </w:r>
+      <w:proofErr w:type="spellEnd"/>
+      <w:r>
+        <w:t>!!</w:t>
+      </w:r>
+    </w:p>
+    <w:p>
+      <w:pPr>
+        <w:ind w:firstLine="708"/>
+      </w:pPr>
+      <w:r>
+        <w:t>Les 1 dus doen in week 2</w:t>
+      </w:r>
+    </w:p>
+    <w:p>
+      <w:pPr>
+        <w:rPr>
+          <w:lang w:val="en-US"/>
+        </w:rPr>
+      </w:pPr>
+      <w:r>
+        <w:tab/>
+      </w:r>
+      <w:r>
+        <w:t xml:space="preserve">Week 2 </w:t>
+      </w:r>
+      <w:r>
+        <w:rPr>
+          <w:lang w:val="en-US"/>
+        </w:rPr>
+        <w:t>Les 1</w:t>
+      </w:r>
+    </w:p>
+    <w:p>
+      <w:pPr>
+        <w:ind w:firstLine="708"/>
+        <w:rPr>
+          <w:lang w:val="en-US"/>
+        </w:rPr>
+      </w:pPr>
+      <w:proofErr w:type="spellStart"/>
+      <w:r>
+        <w:rPr>
+          <w:lang w:val="en-US"/>
+        </w:rPr>
+        <w:t>Versiebeheer</w:t>
+      </w:r>
+      <w:proofErr w:type="spellEnd"/>
+      <w:r>
+        <w:rPr>
+          <w:lang w:val="en-US"/>
+        </w:rPr>
+        <w:t xml:space="preserve"> </w:t>
+      </w:r>
+      <w:proofErr w:type="spellStart"/>
+      <w:r>
+        <w:rPr>
+          <w:lang w:val="en-US"/>
+        </w:rPr>
+        <w:t>conventies</w:t>
+      </w:r>
+      <w:proofErr w:type="spellEnd"/>
+    </w:p>
+    <w:p>
+      <w:pPr>
+        <w:pStyle w:val="ListParagraph"/>
+        <w:numPr>
+          <w:ilvl w:val="0"/>
+          <w:numId w:val="13"/>
+        </w:numPr>
+        <w:rPr>
+          <w:lang w:val="en-US"/>
+        </w:rPr>
+      </w:pPr>
+      <w:proofErr w:type="spellStart"/>
+      <w:r>
+        <w:rPr>
+          <w:lang w:val="en-US"/>
+        </w:rPr>
+        <w:t>Gitflow</w:t>
+      </w:r>
+      <w:proofErr w:type="spellEnd"/>
+      <w:r>
+        <w:rPr>
+          <w:lang w:val="en-US"/>
+        </w:rPr>
+        <w:t xml:space="preserve"> en Pull requests</w:t>
+      </w:r>
+    </w:p>
+    <w:p>
+      <w:pPr>
+        <w:pStyle w:val="ListParagraph"/>
+        <w:ind w:left="1068"/>
+        <w:rPr>
+          <w:lang w:val="en-US"/>
+        </w:rPr>
+      </w:pPr>
+    </w:p>
+    <w:p>
+      <w:pPr>
+        <w:ind w:firstLine="708"/>
+        <w:rPr>
+          <w:lang w:val="en-US"/>
+        </w:rPr>
+      </w:pPr>
       <w:proofErr w:type="spellStart"/>
       <w:r>
         <w:rPr>
@@ -178,125 +405,123 @@
         <w:t>Usertesting</w:t>
       </w:r>
       <w:proofErr w:type="spellEnd"/>
-      <w:r>
-        <w:rPr>
-          <w:lang w:val="en-US"/>
-        </w:rPr>
-        <w:t xml:space="preserve">, </w:t>
-      </w:r>
-      <w:r>
-        <w:rPr>
-          <w:lang w:val="en-US"/>
-        </w:rPr>
-        <w:t xml:space="preserve">Playability , </w:t>
-      </w:r>
-      <w:proofErr w:type="spellStart"/>
-      <w:r>
-        <w:rPr>
-          <w:lang w:val="en-US"/>
-        </w:rPr>
-        <w:t>replayability</w:t>
-      </w:r>
-      <w:proofErr w:type="spellEnd"/>
-      <w:r>
-        <w:rPr>
-          <w:lang w:val="en-US"/>
-        </w:rPr>
-        <w:t xml:space="preserve"> </w:t>
-      </w:r>
-      <w:proofErr w:type="spellStart"/>
-      <w:r>
-        <w:rPr>
-          <w:lang w:val="en-US"/>
-        </w:rPr>
-        <w:t>in</w:t>
-      </w:r>
-      <w:r>
-        <w:rPr>
-          <w:lang w:val="en-US"/>
-        </w:rPr>
-        <w:t>torductie</w:t>
-      </w:r>
-      <w:proofErr w:type="spellEnd"/>
-    </w:p>
-    <w:p>
-      <w:pPr>
-        <w:rPr>
-          <w:lang w:val="en-US"/>
-        </w:rPr>
-      </w:pPr>
-      <w:r>
-        <w:rPr>
-          <w:lang w:val="en-US"/>
-        </w:rPr>
-        <w:t xml:space="preserve">Week 6 </w:t>
-      </w:r>
-    </w:p>
-    <w:p>
-      <w:pPr>
-        <w:rPr>
-          <w:lang w:val="en-US"/>
-        </w:rPr>
-      </w:pPr>
-      <w:r>
-        <w:rPr>
-          <w:lang w:val="en-US"/>
-        </w:rPr>
-        <w:tab/>
-      </w:r>
-      <w:proofErr w:type="spellStart"/>
-      <w:r>
-        <w:rPr>
-          <w:lang w:val="en-US"/>
-        </w:rPr>
-        <w:t>Presenteren</w:t>
-      </w:r>
-      <w:proofErr w:type="spellEnd"/>
-      <w:r>
-        <w:rPr>
-          <w:lang w:val="en-US"/>
-        </w:rPr>
-        <w:t xml:space="preserve"> </w:t>
-      </w:r>
-      <w:proofErr w:type="spellStart"/>
-      <w:r>
-        <w:rPr>
-          <w:lang w:val="en-US"/>
-        </w:rPr>
-        <w:t>usertests</w:t>
-      </w:r>
-      <w:proofErr w:type="spellEnd"/>
-    </w:p>
-    <w:p>
-      <w:pPr>
-        <w:rPr>
-          <w:lang w:val="en-US"/>
-        </w:rPr>
-      </w:pPr>
-      <w:r>
-        <w:rPr>
-          <w:lang w:val="en-US"/>
-        </w:rPr>
-        <w:t>Week 7</w:t>
-      </w:r>
-    </w:p>
-    <w:p>
-      <w:r>
-        <w:rPr>
-          <w:lang w:val="en-US"/>
-        </w:rPr>
-        <w:tab/>
-      </w:r>
-      <w:r>
-        <w:t>Ondersteuning TD BO / opdrachten i</w:t>
-      </w:r>
-      <w:r>
-        <w:t>nhalen</w:t>
-      </w:r>
-    </w:p>
-    <w:p>
-      <w:r>
-        <w:t>Week 8</w:t>
+    </w:p>
+    <w:p>
+      <w:pPr>
+        <w:ind w:left="708"/>
+        <w:rPr>
+          <w:lang w:val="en-US"/>
+        </w:rPr>
+      </w:pPr>
+      <w:r>
+        <w:rPr>
+          <w:lang w:val="en-US"/>
+        </w:rPr>
+        <w:t>Les</w:t>
+      </w:r>
+      <w:r>
+        <w:rPr>
+          <w:lang w:val="en-US"/>
+        </w:rPr>
+        <w:t xml:space="preserve"> 2</w:t>
+      </w:r>
+    </w:p>
+    <w:p>
+      <w:pPr>
+        <w:pStyle w:val="ListParagraph"/>
+        <w:numPr>
+          <w:ilvl w:val="0"/>
+          <w:numId w:val="12"/>
+        </w:numPr>
+        <w:rPr>
+          <w:lang w:val="en-US"/>
+        </w:rPr>
+      </w:pPr>
+      <w:proofErr w:type="spellStart"/>
+      <w:r>
+        <w:rPr>
+          <w:lang w:val="en-US"/>
+        </w:rPr>
+        <w:t>Testplan</w:t>
+      </w:r>
+      <w:proofErr w:type="spellEnd"/>
+    </w:p>
+    <w:p>
+      <w:pPr>
+        <w:ind w:left="708"/>
+        <w:rPr>
+          <w:lang w:val="en-US"/>
+        </w:rPr>
+      </w:pPr>
+      <w:r>
+        <w:rPr>
+          <w:lang w:val="en-US"/>
+        </w:rPr>
+        <w:t>Les 3</w:t>
+      </w:r>
+    </w:p>
+    <w:p>
+      <w:pPr>
+        <w:pStyle w:val="ListParagraph"/>
+        <w:ind w:left="1068"/>
+        <w:rPr>
+          <w:lang w:val="en-US"/>
+        </w:rPr>
+      </w:pPr>
+    </w:p>
+    <w:p>
+      <w:pPr>
+        <w:pStyle w:val="ListParagraph"/>
+        <w:numPr>
+          <w:ilvl w:val="0"/>
+          <w:numId w:val="12"/>
+        </w:numPr>
+        <w:rPr>
+          <w:lang w:val="en-US"/>
+        </w:rPr>
+      </w:pPr>
+      <w:r>
+        <w:rPr>
+          <w:lang w:val="en-US"/>
+        </w:rPr>
+        <w:t xml:space="preserve">Test </w:t>
+      </w:r>
+      <w:proofErr w:type="spellStart"/>
+      <w:r>
+        <w:rPr>
+          <w:lang w:val="en-US"/>
+        </w:rPr>
+        <w:t>opnames</w:t>
+      </w:r>
+      <w:proofErr w:type="spellEnd"/>
+    </w:p>
+    <w:p>
+      <w:pPr>
+        <w:ind w:left="708"/>
+        <w:rPr>
+          <w:lang w:val="en-US"/>
+        </w:rPr>
+      </w:pPr>
+      <w:r>
+        <w:rPr>
+          <w:lang w:val="en-US"/>
+        </w:rPr>
+        <w:t>Les 4</w:t>
+      </w:r>
+    </w:p>
+    <w:p>
+      <w:pPr>
+        <w:pStyle w:val="ListParagraph"/>
+        <w:numPr>
+          <w:ilvl w:val="0"/>
+          <w:numId w:val="12"/>
+        </w:numPr>
+      </w:pPr>
+      <w:r>
+        <w:t>Analyse en c</w:t>
+      </w:r>
+      <w:r>
+        <w:t>onclusie</w:t>
       </w:r>
     </w:p>
     <w:p>
@@ -304,37 +529,40 @@
         <w:ind w:firstLine="708"/>
       </w:pPr>
       <w:r>
-        <w:t>Ondersteuning TD BO / opdrachten i</w:t>
-      </w:r>
-      <w:r>
-        <w:t>nhalen</w:t>
-      </w:r>
-    </w:p>
-    <w:p>
-      <w:r>
-        <w:t>Week 9</w:t>
+        <w:t xml:space="preserve">Les 5 </w:t>
       </w:r>
     </w:p>
     <w:p>
       <w:pPr>
         <w:ind w:firstLine="708"/>
-      </w:pPr>
-      <w:r>
-        <w:t>Ondersteuning TD BO / opdrachten i</w:t>
-      </w:r>
-      <w:r>
-        <w:t>nhalen</w:t>
-      </w:r>
-    </w:p>
-    <w:p/>
-    <w:p/>
-    <w:p>
-      <w:pPr>
-        <w:ind w:firstLine="708"/>
-      </w:pPr>
-    </w:p>
-    <w:p>
-      <w:r>
+        <w:rPr>
+          <w:lang w:val="en-US"/>
+        </w:rPr>
+      </w:pPr>
+      <w:r>
+        <w:rPr>
+          <w:lang w:val="en-US"/>
+        </w:rPr>
+        <w:t>Visual Sheets</w:t>
+      </w:r>
+      <w:r>
+        <w:rPr>
+          <w:lang w:val="en-US"/>
+        </w:rPr>
+        <w:t xml:space="preserve"> (screen to gif + photoshop)</w:t>
+      </w:r>
+    </w:p>
+    <w:p>
+      <w:pPr>
+        <w:rPr>
+          <w:rFonts w:asciiTheme="majorHAnsi" w:eastAsiaTheme="majorEastAsia" w:hAnsiTheme="majorHAnsi" w:cstheme="majorBidi"/>
+          <w:color w:val="2F5496" w:themeColor="accent1" w:themeShade="BF"/>
+          <w:sz w:val="32"/>
+          <w:szCs w:val="32"/>
+        </w:rPr>
+      </w:pPr>
+      <w:r>
+        <w:lastRenderedPageBreak/>
         <w:br w:type="page"/>
       </w:r>
     </w:p>
@@ -365,13 +593,7 @@
         <w:t xml:space="preserve"> blok</w:t>
       </w:r>
       <w:r>
-        <w:t xml:space="preserve"> </w:t>
-      </w:r>
-      <w:r>
-        <w:t>2</w:t>
-      </w:r>
-      <w:r>
-        <w:t>:</w:t>
+        <w:t xml:space="preserve"> 2:</w:t>
       </w:r>
     </w:p>
     <w:p>
@@ -410,19 +632,13 @@
         <w:t xml:space="preserve">  les </w:t>
       </w:r>
       <w:r>
-        <w:t>donderdag</w:t>
-      </w:r>
-      <w:r>
-        <w:t xml:space="preserve"> </w:t>
+        <w:t xml:space="preserve">donderdag </w:t>
       </w:r>
       <w:r>
         <w:t xml:space="preserve">blok </w:t>
       </w:r>
       <w:r>
-        <w:t>4</w:t>
-      </w:r>
-      <w:r>
-        <w:t>:</w:t>
+        <w:t>4:</w:t>
       </w:r>
     </w:p>
     <w:p>
@@ -995,13 +1211,7 @@
           <w:tcPr>
             <w:tcW w:w="4020" w:type="dxa"/>
           </w:tcPr>
-          <w:p>
-            <w:pPr>
-              <w:rPr>
-                <w:lang w:val="en-US"/>
-              </w:rPr>
-            </w:pPr>
-          </w:p>
+          <w:p/>
         </w:tc>
       </w:tr>
       <w:tr>
@@ -1421,53 +1631,18 @@
     <w:p>
       <w:pPr>
         <w:pStyle w:val="Heading1"/>
-        <w:rPr>
-          <w:lang w:val="en-US"/>
-        </w:rPr>
-      </w:pPr>
-      <w:proofErr w:type="spellStart"/>
-      <w:r>
-        <w:rPr>
-          <w:lang w:val="en-US"/>
-        </w:rPr>
+      </w:pPr>
+      <w:r>
         <w:lastRenderedPageBreak/>
-        <w:t>Lesplan</w:t>
-      </w:r>
-      <w:proofErr w:type="spellEnd"/>
-      <w:r>
-        <w:rPr>
-          <w:lang w:val="en-US"/>
-        </w:rPr>
-        <w:t xml:space="preserve"> les </w:t>
-      </w:r>
-      <w:r>
-        <w:rPr>
-          <w:lang w:val="en-US"/>
-        </w:rPr>
-        <w:t>2</w:t>
-      </w:r>
-      <w:r>
-        <w:rPr>
-          <w:lang w:val="en-US"/>
-        </w:rPr>
-        <w:t xml:space="preserve"> : </w:t>
-      </w:r>
-      <w:proofErr w:type="spellStart"/>
-      <w:r>
-        <w:rPr>
-          <w:lang w:val="en-US"/>
-        </w:rPr>
+        <w:t xml:space="preserve">Lesplan les 2 : </w:t>
+      </w:r>
+      <w:proofErr w:type="spellStart"/>
+      <w:r>
         <w:t>Gitflow</w:t>
       </w:r>
       <w:proofErr w:type="spellEnd"/>
     </w:p>
-    <w:p>
-      <w:pPr>
-        <w:rPr>
-          <w:lang w:val="en-US"/>
-        </w:rPr>
-      </w:pPr>
-    </w:p>
+    <w:p/>
     <w:p>
       <w:pPr>
         <w:rPr>
@@ -2394,13 +2569,7 @@
       </w:pPr>
       <w:r>
         <w:lastRenderedPageBreak/>
-        <w:t xml:space="preserve">Lesplan les </w:t>
-      </w:r>
-      <w:r>
-        <w:t>3</w:t>
-      </w:r>
-      <w:r>
-        <w:t xml:space="preserve"> : </w:t>
+        <w:t xml:space="preserve">Lesplan les 3 : </w:t>
       </w:r>
       <w:proofErr w:type="spellStart"/>
       <w:r>
@@ -2677,10 +2846,7 @@
           </w:tcPr>
           <w:p>
             <w:r>
-              <w:t>00:05 – 00:</w:t>
-            </w:r>
-            <w:r>
-              <w:t>10</w:t>
+              <w:t>00:05 – 00:10</w:t>
             </w:r>
           </w:p>
         </w:tc>
@@ -2748,25 +2914,7 @@
               <w:rPr>
                 <w:lang w:val="en-US"/>
               </w:rPr>
-              <w:t>00:</w:t>
-            </w:r>
-            <w:r>
-              <w:rPr>
-                <w:lang w:val="en-US"/>
-              </w:rPr>
-              <w:t>1</w:t>
-            </w:r>
-            <w:r>
-              <w:rPr>
-                <w:lang w:val="en-US"/>
-              </w:rPr>
-              <w:t>0 – 00:2</w:t>
-            </w:r>
-            <w:r>
-              <w:rPr>
-                <w:lang w:val="en-US"/>
-              </w:rPr>
-              <w:t>0</w:t>
+              <w:t>00:10 – 00:20</w:t>
             </w:r>
           </w:p>
         </w:tc>
@@ -2837,7 +2985,7 @@
               <w:rPr>
                 <w:lang w:val="en-US"/>
               </w:rPr>
-              <w:t>00:2</w:t>
+              <w:t>00:20 – 00:4</w:t>
             </w:r>
             <w:r>
               <w:rPr>
@@ -2845,18 +2993,6 @@
               </w:rPr>
               <w:t>0</w:t>
             </w:r>
-            <w:r>
-              <w:rPr>
-                <w:lang w:val="en-US"/>
-              </w:rPr>
-              <w:t xml:space="preserve"> – 00:4</w:t>
-            </w:r>
-            <w:r>
-              <w:rPr>
-                <w:lang w:val="en-US"/>
-              </w:rPr>
-              <w:t>0</w:t>
-            </w:r>
           </w:p>
         </w:tc>
         <w:tc>
@@ -2880,10 +3016,7 @@
             </w:r>
             <w:proofErr w:type="spellStart"/>
             <w:r>
-              <w:t>Uitleg</w:t>
-            </w:r>
-            <w:r>
-              <w:t>Render</w:t>
+              <w:t>UitlegRender</w:t>
             </w:r>
             <w:proofErr w:type="spellEnd"/>
             <w:r>
@@ -2895,10 +3028,7 @@
             </w:r>
             <w:proofErr w:type="spellEnd"/>
             <w:r>
-              <w:t xml:space="preserve"> en Structuur</w:t>
-            </w:r>
-            <w:r>
-              <w:t xml:space="preserve"> </w:t>
+              <w:t xml:space="preserve"> en Structuur </w:t>
             </w:r>
           </w:p>
         </w:tc>
@@ -2915,19 +3045,7 @@
                 <w:rPr>
                   <w:rStyle w:val="Hyperlink"/>
                 </w:rPr>
-                <w:t>present</w:t>
-              </w:r>
-              <w:r>
-                <w:rPr>
-                  <w:rStyle w:val="Hyperlink"/>
-                </w:rPr>
-                <w:t>a</w:t>
-              </w:r>
-              <w:r>
-                <w:rPr>
-                  <w:rStyle w:val="Hyperlink"/>
-                </w:rPr>
-                <w:t>tie Alex</w:t>
+                <w:t>presentatie Alex</w:t>
               </w:r>
             </w:hyperlink>
             <w:r>
@@ -2971,10 +3089,7 @@
           </w:tcPr>
           <w:p>
             <w:r>
-              <w:t>Opdracht in</w:t>
-            </w:r>
-            <w:r>
-              <w:t xml:space="preserve">dividueel waarin ze hun beoogede </w:t>
+              <w:t xml:space="preserve">Opdracht individueel waarin ze hun beoogede </w:t>
             </w:r>
             <w:proofErr w:type="spellStart"/>
             <w:r>
@@ -3210,13 +3325,7 @@
         <w:rPr>
           <w:lang w:val="en-US"/>
         </w:rPr>
-        <w:t xml:space="preserve"> : </w:t>
-      </w:r>
-      <w:r>
-        <w:rPr>
-          <w:lang w:val="en-US"/>
-        </w:rPr>
-        <w:t xml:space="preserve">Sprites, Animations &amp; </w:t>
+        <w:t xml:space="preserve"> : Sprites, Animations &amp; </w:t>
       </w:r>
       <w:proofErr w:type="spellStart"/>
       <w:r>
@@ -3763,10 +3872,7 @@
             </w:r>
             <w:proofErr w:type="spellEnd"/>
             <w:r>
-              <w:t xml:space="preserve"> Uitleg</w:t>
-            </w:r>
-            <w:r>
-              <w:t xml:space="preserve"> 2d </w:t>
+              <w:t xml:space="preserve"> Uitleg 2d </w:t>
             </w:r>
             <w:proofErr w:type="spellStart"/>
             <w:r>
@@ -3807,10 +3913,7 @@
           </w:tcPr>
           <w:p>
             <w:r>
-              <w:t>00:40 – 01:</w:t>
-            </w:r>
-            <w:r>
-              <w:t>00</w:t>
+              <w:t>00:40 – 01:00</w:t>
             </w:r>
           </w:p>
         </w:tc>
@@ -3953,19 +4056,7 @@
           </w:tcPr>
           <w:p>
             <w:r>
-              <w:t>01:</w:t>
-            </w:r>
-            <w:r>
-              <w:t>0</w:t>
-            </w:r>
-            <w:r>
-              <w:t>0 – 01:</w:t>
-            </w:r>
-            <w:r>
-              <w:t>3</w:t>
-            </w:r>
-            <w:r>
-              <w:t>0</w:t>
+              <w:t>01:00 – 01:30</w:t>
             </w:r>
           </w:p>
         </w:tc>
@@ -3981,13 +4072,7 @@
           </w:tcPr>
           <w:p>
             <w:r>
-              <w:t xml:space="preserve">Opdrachten in </w:t>
-            </w:r>
-            <w:r>
-              <w:t xml:space="preserve"> </w:t>
-            </w:r>
-            <w:r>
-              <w:t xml:space="preserve">voor het implementeren van een </w:t>
+              <w:t xml:space="preserve">Opdrachten in  voor het implementeren van een </w:t>
             </w:r>
             <w:proofErr w:type="spellStart"/>
             <w:r>
@@ -4748,13 +4833,7 @@
           </w:tcPr>
           <w:p>
             <w:r>
-              <w:t>Usertesten</w:t>
-            </w:r>
-            <w:r>
-              <w:t xml:space="preserve"> </w:t>
-            </w:r>
-            <w:r>
-              <w:t xml:space="preserve">, </w:t>
+              <w:t xml:space="preserve">Usertesten , </w:t>
             </w:r>
             <w:proofErr w:type="spellStart"/>
             <w:r>
@@ -4958,10 +5037,7 @@
           </w:tcPr>
           <w:p>
             <w:r>
-              <w:t>Opdracht</w:t>
-            </w:r>
-            <w:r>
-              <w:t xml:space="preserve"> voor het schrijven van een testplan</w:t>
+              <w:t>Opdracht voor het schrijven van een testplan</w:t>
             </w:r>
             <w:r>
               <w:t xml:space="preserve"> 2 tallen</w:t>
@@ -5540,31 +5616,7 @@
               <w:rPr>
                 <w:lang w:val="en-US"/>
               </w:rPr>
-              <w:t>00:10 – 0</w:t>
-            </w:r>
-            <w:r>
-              <w:rPr>
-                <w:lang w:val="en-US"/>
-              </w:rPr>
-              <w:t>1</w:t>
-            </w:r>
-            <w:r>
-              <w:rPr>
-                <w:lang w:val="en-US"/>
-              </w:rPr>
-              <w:t>:</w:t>
-            </w:r>
-            <w:r>
-              <w:rPr>
-                <w:lang w:val="en-US"/>
-              </w:rPr>
-              <w:t>3</w:t>
-            </w:r>
-            <w:r>
-              <w:rPr>
-                <w:lang w:val="en-US"/>
-              </w:rPr>
-              <w:t>0</w:t>
+              <w:t>00:10 – 01:30</w:t>
             </w:r>
           </w:p>
         </w:tc>
@@ -5606,55 +5658,7 @@
               <w:rPr>
                 <w:lang w:val="en-US"/>
               </w:rPr>
-              <w:t>0</w:t>
-            </w:r>
-            <w:r>
-              <w:rPr>
-                <w:lang w:val="en-US"/>
-              </w:rPr>
-              <w:t>1</w:t>
-            </w:r>
-            <w:r>
-              <w:rPr>
-                <w:lang w:val="en-US"/>
-              </w:rPr>
-              <w:t>:</w:t>
-            </w:r>
-            <w:r>
-              <w:rPr>
-                <w:lang w:val="en-US"/>
-              </w:rPr>
-              <w:t>3</w:t>
-            </w:r>
-            <w:r>
-              <w:rPr>
-                <w:lang w:val="en-US"/>
-              </w:rPr>
-              <w:t>0 – 0</w:t>
-            </w:r>
-            <w:r>
-              <w:rPr>
-                <w:lang w:val="en-US"/>
-              </w:rPr>
-              <w:t>1</w:t>
-            </w:r>
-            <w:r>
-              <w:rPr>
-                <w:lang w:val="en-US"/>
-              </w:rPr>
-              <w:t>:</w:t>
-            </w:r>
-            <w:r>
-              <w:rPr>
-                <w:lang w:val="en-US"/>
-              </w:rPr>
-              <w:t>5</w:t>
-            </w:r>
-            <w:r>
-              <w:rPr>
-                <w:lang w:val="en-US"/>
-              </w:rPr>
-              <w:t>0</w:t>
+              <w:t>01:30 – 01:50</w:t>
             </w:r>
           </w:p>
         </w:tc>
@@ -6318,6 +6322,118 @@
     </w:lvl>
   </w:abstractNum>
   <w:abstractNum w:abstractNumId="6" w15:restartNumberingAfterBreak="0">
+    <w:nsid w:val="401E0F1C"/>
+    <w:multiLevelType w:val="hybridMultilevel"/>
+    <w:tmpl w:val="05E0B1F4"/>
+    <w:lvl w:ilvl="0" w:tplc="9C669008">
+      <w:numFmt w:val="bullet"/>
+      <w:lvlText w:val=""/>
+      <w:lvlJc w:val="left"/>
+      <w:pPr>
+        <w:ind w:left="1068" w:hanging="360"/>
+      </w:pPr>
+      <w:rPr>
+        <w:rFonts w:ascii="Symbol" w:eastAsiaTheme="minorHAnsi" w:hAnsi="Symbol" w:cstheme="minorBidi" w:hint="default"/>
+      </w:rPr>
+    </w:lvl>
+    <w:lvl w:ilvl="1" w:tplc="04130003" w:tentative="1">
+      <w:start w:val="1"/>
+      <w:numFmt w:val="bullet"/>
+      <w:lvlText w:val="o"/>
+      <w:lvlJc w:val="left"/>
+      <w:pPr>
+        <w:ind w:left="1788" w:hanging="360"/>
+      </w:pPr>
+      <w:rPr>
+        <w:rFonts w:ascii="Courier New" w:hAnsi="Courier New" w:cs="Courier New" w:hint="default"/>
+      </w:rPr>
+    </w:lvl>
+    <w:lvl w:ilvl="2" w:tplc="04130005" w:tentative="1">
+      <w:start w:val="1"/>
+      <w:numFmt w:val="bullet"/>
+      <w:lvlText w:val=""/>
+      <w:lvlJc w:val="left"/>
+      <w:pPr>
+        <w:ind w:left="2508" w:hanging="360"/>
+      </w:pPr>
+      <w:rPr>
+        <w:rFonts w:ascii="Wingdings" w:hAnsi="Wingdings" w:hint="default"/>
+      </w:rPr>
+    </w:lvl>
+    <w:lvl w:ilvl="3" w:tplc="04130001" w:tentative="1">
+      <w:start w:val="1"/>
+      <w:numFmt w:val="bullet"/>
+      <w:lvlText w:val=""/>
+      <w:lvlJc w:val="left"/>
+      <w:pPr>
+        <w:ind w:left="3228" w:hanging="360"/>
+      </w:pPr>
+      <w:rPr>
+        <w:rFonts w:ascii="Symbol" w:hAnsi="Symbol" w:hint="default"/>
+      </w:rPr>
+    </w:lvl>
+    <w:lvl w:ilvl="4" w:tplc="04130003" w:tentative="1">
+      <w:start w:val="1"/>
+      <w:numFmt w:val="bullet"/>
+      <w:lvlText w:val="o"/>
+      <w:lvlJc w:val="left"/>
+      <w:pPr>
+        <w:ind w:left="3948" w:hanging="360"/>
+      </w:pPr>
+      <w:rPr>
+        <w:rFonts w:ascii="Courier New" w:hAnsi="Courier New" w:cs="Courier New" w:hint="default"/>
+      </w:rPr>
+    </w:lvl>
+    <w:lvl w:ilvl="5" w:tplc="04130005" w:tentative="1">
+      <w:start w:val="1"/>
+      <w:numFmt w:val="bullet"/>
+      <w:lvlText w:val=""/>
+      <w:lvlJc w:val="left"/>
+      <w:pPr>
+        <w:ind w:left="4668" w:hanging="360"/>
+      </w:pPr>
+      <w:rPr>
+        <w:rFonts w:ascii="Wingdings" w:hAnsi="Wingdings" w:hint="default"/>
+      </w:rPr>
+    </w:lvl>
+    <w:lvl w:ilvl="6" w:tplc="04130001" w:tentative="1">
+      <w:start w:val="1"/>
+      <w:numFmt w:val="bullet"/>
+      <w:lvlText w:val=""/>
+      <w:lvlJc w:val="left"/>
+      <w:pPr>
+        <w:ind w:left="5388" w:hanging="360"/>
+      </w:pPr>
+      <w:rPr>
+        <w:rFonts w:ascii="Symbol" w:hAnsi="Symbol" w:hint="default"/>
+      </w:rPr>
+    </w:lvl>
+    <w:lvl w:ilvl="7" w:tplc="04130003" w:tentative="1">
+      <w:start w:val="1"/>
+      <w:numFmt w:val="bullet"/>
+      <w:lvlText w:val="o"/>
+      <w:lvlJc w:val="left"/>
+      <w:pPr>
+        <w:ind w:left="6108" w:hanging="360"/>
+      </w:pPr>
+      <w:rPr>
+        <w:rFonts w:ascii="Courier New" w:hAnsi="Courier New" w:cs="Courier New" w:hint="default"/>
+      </w:rPr>
+    </w:lvl>
+    <w:lvl w:ilvl="8" w:tplc="04130005" w:tentative="1">
+      <w:start w:val="1"/>
+      <w:numFmt w:val="bullet"/>
+      <w:lvlText w:val=""/>
+      <w:lvlJc w:val="left"/>
+      <w:pPr>
+        <w:ind w:left="6828" w:hanging="360"/>
+      </w:pPr>
+      <w:rPr>
+        <w:rFonts w:ascii="Wingdings" w:hAnsi="Wingdings" w:hint="default"/>
+      </w:rPr>
+    </w:lvl>
+  </w:abstractNum>
+  <w:abstractNum w:abstractNumId="7" w15:restartNumberingAfterBreak="0">
     <w:nsid w:val="40B2370C"/>
     <w:multiLevelType w:val="hybridMultilevel"/>
     <w:tmpl w:val="F8E4EC30"/>
@@ -6406,7 +6522,7 @@
       </w:pPr>
     </w:lvl>
   </w:abstractNum>
-  <w:abstractNum w:abstractNumId="7" w15:restartNumberingAfterBreak="0">
+  <w:abstractNum w:abstractNumId="8" w15:restartNumberingAfterBreak="0">
     <w:nsid w:val="4DA02775"/>
     <w:multiLevelType w:val="hybridMultilevel"/>
     <w:tmpl w:val="FCF29ADC"/>
@@ -6518,7 +6634,119 @@
       </w:rPr>
     </w:lvl>
   </w:abstractNum>
-  <w:abstractNum w:abstractNumId="8" w15:restartNumberingAfterBreak="0">
+  <w:abstractNum w:abstractNumId="9" w15:restartNumberingAfterBreak="0">
+    <w:nsid w:val="67B56061"/>
+    <w:multiLevelType w:val="hybridMultilevel"/>
+    <w:tmpl w:val="D7789AF2"/>
+    <w:lvl w:ilvl="0" w:tplc="AA424844">
+      <w:numFmt w:val="bullet"/>
+      <w:lvlText w:val=""/>
+      <w:lvlJc w:val="left"/>
+      <w:pPr>
+        <w:ind w:left="1068" w:hanging="360"/>
+      </w:pPr>
+      <w:rPr>
+        <w:rFonts w:ascii="Symbol" w:eastAsiaTheme="minorHAnsi" w:hAnsi="Symbol" w:cstheme="minorBidi" w:hint="default"/>
+      </w:rPr>
+    </w:lvl>
+    <w:lvl w:ilvl="1" w:tplc="04130003" w:tentative="1">
+      <w:start w:val="1"/>
+      <w:numFmt w:val="bullet"/>
+      <w:lvlText w:val="o"/>
+      <w:lvlJc w:val="left"/>
+      <w:pPr>
+        <w:ind w:left="1788" w:hanging="360"/>
+      </w:pPr>
+      <w:rPr>
+        <w:rFonts w:ascii="Courier New" w:hAnsi="Courier New" w:cs="Courier New" w:hint="default"/>
+      </w:rPr>
+    </w:lvl>
+    <w:lvl w:ilvl="2" w:tplc="04130005" w:tentative="1">
+      <w:start w:val="1"/>
+      <w:numFmt w:val="bullet"/>
+      <w:lvlText w:val=""/>
+      <w:lvlJc w:val="left"/>
+      <w:pPr>
+        <w:ind w:left="2508" w:hanging="360"/>
+      </w:pPr>
+      <w:rPr>
+        <w:rFonts w:ascii="Wingdings" w:hAnsi="Wingdings" w:hint="default"/>
+      </w:rPr>
+    </w:lvl>
+    <w:lvl w:ilvl="3" w:tplc="04130001" w:tentative="1">
+      <w:start w:val="1"/>
+      <w:numFmt w:val="bullet"/>
+      <w:lvlText w:val=""/>
+      <w:lvlJc w:val="left"/>
+      <w:pPr>
+        <w:ind w:left="3228" w:hanging="360"/>
+      </w:pPr>
+      <w:rPr>
+        <w:rFonts w:ascii="Symbol" w:hAnsi="Symbol" w:hint="default"/>
+      </w:rPr>
+    </w:lvl>
+    <w:lvl w:ilvl="4" w:tplc="04130003" w:tentative="1">
+      <w:start w:val="1"/>
+      <w:numFmt w:val="bullet"/>
+      <w:lvlText w:val="o"/>
+      <w:lvlJc w:val="left"/>
+      <w:pPr>
+        <w:ind w:left="3948" w:hanging="360"/>
+      </w:pPr>
+      <w:rPr>
+        <w:rFonts w:ascii="Courier New" w:hAnsi="Courier New" w:cs="Courier New" w:hint="default"/>
+      </w:rPr>
+    </w:lvl>
+    <w:lvl w:ilvl="5" w:tplc="04130005" w:tentative="1">
+      <w:start w:val="1"/>
+      <w:numFmt w:val="bullet"/>
+      <w:lvlText w:val=""/>
+      <w:lvlJc w:val="left"/>
+      <w:pPr>
+        <w:ind w:left="4668" w:hanging="360"/>
+      </w:pPr>
+      <w:rPr>
+        <w:rFonts w:ascii="Wingdings" w:hAnsi="Wingdings" w:hint="default"/>
+      </w:rPr>
+    </w:lvl>
+    <w:lvl w:ilvl="6" w:tplc="04130001" w:tentative="1">
+      <w:start w:val="1"/>
+      <w:numFmt w:val="bullet"/>
+      <w:lvlText w:val=""/>
+      <w:lvlJc w:val="left"/>
+      <w:pPr>
+        <w:ind w:left="5388" w:hanging="360"/>
+      </w:pPr>
+      <w:rPr>
+        <w:rFonts w:ascii="Symbol" w:hAnsi="Symbol" w:hint="default"/>
+      </w:rPr>
+    </w:lvl>
+    <w:lvl w:ilvl="7" w:tplc="04130003" w:tentative="1">
+      <w:start w:val="1"/>
+      <w:numFmt w:val="bullet"/>
+      <w:lvlText w:val="o"/>
+      <w:lvlJc w:val="left"/>
+      <w:pPr>
+        <w:ind w:left="6108" w:hanging="360"/>
+      </w:pPr>
+      <w:rPr>
+        <w:rFonts w:ascii="Courier New" w:hAnsi="Courier New" w:cs="Courier New" w:hint="default"/>
+      </w:rPr>
+    </w:lvl>
+    <w:lvl w:ilvl="8" w:tplc="04130005" w:tentative="1">
+      <w:start w:val="1"/>
+      <w:numFmt w:val="bullet"/>
+      <w:lvlText w:val=""/>
+      <w:lvlJc w:val="left"/>
+      <w:pPr>
+        <w:ind w:left="6828" w:hanging="360"/>
+      </w:pPr>
+      <w:rPr>
+        <w:rFonts w:ascii="Wingdings" w:hAnsi="Wingdings" w:hint="default"/>
+      </w:rPr>
+    </w:lvl>
+  </w:abstractNum>
+  <w:abstractNum w:abstractNumId="10" w15:restartNumberingAfterBreak="0">
     <w:nsid w:val="68E8548F"/>
     <w:multiLevelType w:val="hybridMultilevel"/>
     <w:tmpl w:val="F8E4EC30"/>
@@ -6607,7 +6835,7 @@
       </w:pPr>
     </w:lvl>
   </w:abstractNum>
-  <w:abstractNum w:abstractNumId="9" w15:restartNumberingAfterBreak="0">
+  <w:abstractNum w:abstractNumId="11" w15:restartNumberingAfterBreak="0">
     <w:nsid w:val="72C52D21"/>
     <w:multiLevelType w:val="hybridMultilevel"/>
     <w:tmpl w:val="F8E4EC30"/>
@@ -6696,7 +6924,7 @@
       </w:pPr>
     </w:lvl>
   </w:abstractNum>
-  <w:abstractNum w:abstractNumId="10" w15:restartNumberingAfterBreak="0">
+  <w:abstractNum w:abstractNumId="12" w15:restartNumberingAfterBreak="0">
     <w:nsid w:val="7D3B0A15"/>
     <w:multiLevelType w:val="hybridMultilevel"/>
     <w:tmpl w:val="F8E4EC30"/>
@@ -6792,19 +7020,19 @@
     <w:abstractNumId w:val="5"/>
   </w:num>
   <w:num w:numId="3">
-    <w:abstractNumId w:val="9"/>
+    <w:abstractNumId w:val="11"/>
   </w:num>
   <w:num w:numId="4">
-    <w:abstractNumId w:val="6"/>
+    <w:abstractNumId w:val="7"/>
   </w:num>
   <w:num w:numId="5">
-    <w:abstractNumId w:val="8"/>
+    <w:abstractNumId w:val="10"/>
   </w:num>
   <w:num w:numId="6">
     <w:abstractNumId w:val="1"/>
   </w:num>
   <w:num w:numId="7">
-    <w:abstractNumId w:val="10"/>
+    <w:abstractNumId w:val="12"/>
   </w:num>
   <w:num w:numId="8">
     <w:abstractNumId w:val="3"/>
@@ -6813,10 +7041,16 @@
     <w:abstractNumId w:val="4"/>
   </w:num>
   <w:num w:numId="10">
-    <w:abstractNumId w:val="7"/>
+    <w:abstractNumId w:val="8"/>
   </w:num>
   <w:num w:numId="11">
     <w:abstractNumId w:val="0"/>
+  </w:num>
+  <w:num w:numId="12">
+    <w:abstractNumId w:val="9"/>
+  </w:num>
+  <w:num w:numId="13">
+    <w:abstractNumId w:val="6"/>
   </w:num>
 </w:numbering>
 </file>

</xml_diff>

<commit_message>
presenteren van je werk SKIL
</commit_message>
<xml_diff>
--- a/M5/Skill-gd/lesplannen_M5_SKIL-Gamedev.docx
+++ b/M5/Skill-gd/lesplannen_M5_SKIL-Gamedev.docx
@@ -9,12 +9,28 @@
           <w:lang w:val="en-US"/>
         </w:rPr>
       </w:pPr>
-      <w:r>
-        <w:rPr>
-          <w:lang w:val="en-US"/>
-        </w:rPr>
-        <w:t>Overzicht lessen SKIL Gamedevelopment</w:t>
-      </w:r>
+      <w:proofErr w:type="spellStart"/>
+      <w:r>
+        <w:rPr>
+          <w:lang w:val="en-US"/>
+        </w:rPr>
+        <w:t>Overzicht</w:t>
+      </w:r>
+      <w:proofErr w:type="spellEnd"/>
+      <w:r>
+        <w:rPr>
+          <w:lang w:val="en-US"/>
+        </w:rPr>
+        <w:t xml:space="preserve"> lessen SKIL </w:t>
+      </w:r>
+      <w:proofErr w:type="spellStart"/>
+      <w:r>
+        <w:rPr>
+          <w:lang w:val="en-US"/>
+        </w:rPr>
+        <w:t>Gamedevelopment</w:t>
+      </w:r>
+      <w:proofErr w:type="spellEnd"/>
     </w:p>
     <w:p>
       <w:pPr>
@@ -56,56 +72,50 @@
           <w:lang w:val="en-US"/>
         </w:rPr>
       </w:pPr>
-      <w:r>
-        <w:rPr>
-          <w:lang w:val="en-US"/>
-        </w:rPr>
-        <w:t xml:space="preserve">Herhaling : </w:t>
-      </w:r>
-      <w:r>
-        <w:rPr>
-          <w:lang w:val="en-US"/>
-        </w:rPr>
-        <w:t>Unity Basics, Animator, Builds maken</w:t>
-      </w:r>
-    </w:p>
-    <w:p>
-      <w:pPr>
-        <w:rPr>
-          <w:lang w:val="en-US"/>
-        </w:rPr>
-      </w:pPr>
-      <w:r>
-        <w:rPr>
-          <w:lang w:val="en-US"/>
-        </w:rPr>
+      <w:proofErr w:type="spellStart"/>
+      <w:r>
+        <w:rPr>
+          <w:lang w:val="en-US"/>
+        </w:rPr>
+        <w:t>Herhaling</w:t>
+      </w:r>
+      <w:proofErr w:type="spellEnd"/>
+      <w:r>
+        <w:rPr>
+          <w:lang w:val="en-US"/>
+        </w:rPr>
+        <w:t xml:space="preserve"> : </w:t>
+      </w:r>
+      <w:r>
+        <w:rPr>
+          <w:lang w:val="en-US"/>
+        </w:rPr>
+        <w:t xml:space="preserve">Unity Basics, Animator, Builds </w:t>
+      </w:r>
+      <w:proofErr w:type="spellStart"/>
+      <w:r>
+        <w:rPr>
+          <w:lang w:val="en-US"/>
+        </w:rPr>
+        <w:t>maken</w:t>
+      </w:r>
+      <w:proofErr w:type="spellEnd"/>
+    </w:p>
+    <w:p>
+      <w:r>
         <w:t>Week 2</w:t>
       </w:r>
     </w:p>
     <w:p>
       <w:pPr>
         <w:pStyle w:val="ListParagraph"/>
-        <w:rPr>
-          <w:lang w:val="en-US"/>
-        </w:rPr>
-      </w:pPr>
-      <w:r>
-        <w:rPr>
-          <w:lang w:val="en-US"/>
-        </w:rPr>
+      </w:pPr>
+      <w:r>
         <w:t>Builden voor pc</w:t>
       </w:r>
     </w:p>
     <w:p>
-      <w:pPr>
-        <w:rPr>
-          <w:lang w:val="en-US"/>
-        </w:rPr>
-      </w:pPr>
-      <w:r>
-        <w:rPr>
-          <w:lang w:val="en-US"/>
-        </w:rPr>
+      <w:r>
         <w:t>Week 3</w:t>
       </w:r>
     </w:p>
@@ -116,17 +126,33 @@
           <w:lang w:val="en-US"/>
         </w:rPr>
       </w:pPr>
-      <w:r>
-        <w:rPr>
-          <w:lang w:val="en-US"/>
-        </w:rPr>
-        <w:t xml:space="preserve">Renderpipeline, </w:t>
-      </w:r>
-      <w:r>
-        <w:rPr>
-          <w:lang w:val="en-US"/>
-        </w:rPr>
-        <w:t>Structuur &amp; Naming conventions</w:t>
+      <w:proofErr w:type="spellStart"/>
+      <w:r>
+        <w:rPr>
+          <w:lang w:val="en-US"/>
+        </w:rPr>
+        <w:t>Renderpipeline</w:t>
+      </w:r>
+      <w:proofErr w:type="spellEnd"/>
+      <w:r>
+        <w:rPr>
+          <w:lang w:val="en-US"/>
+        </w:rPr>
+        <w:t xml:space="preserve">, </w:t>
+      </w:r>
+      <w:proofErr w:type="spellStart"/>
+      <w:r>
+        <w:rPr>
+          <w:lang w:val="en-US"/>
+        </w:rPr>
+        <w:t>Structuur</w:t>
+      </w:r>
+      <w:proofErr w:type="spellEnd"/>
+      <w:r>
+        <w:rPr>
+          <w:lang w:val="en-US"/>
+        </w:rPr>
+        <w:t xml:space="preserve"> &amp; Naming conventions</w:t>
       </w:r>
     </w:p>
     <w:p>
@@ -181,8 +207,23 @@
         <w:rPr>
           <w:lang w:val="en-US"/>
         </w:rPr>
-        <w:t xml:space="preserve">Playability , replayability </w:t>
-      </w:r>
+        <w:t xml:space="preserve">Playability , </w:t>
+      </w:r>
+      <w:proofErr w:type="spellStart"/>
+      <w:r>
+        <w:rPr>
+          <w:lang w:val="en-US"/>
+        </w:rPr>
+        <w:t>replayability</w:t>
+      </w:r>
+      <w:proofErr w:type="spellEnd"/>
+      <w:r>
+        <w:rPr>
+          <w:lang w:val="en-US"/>
+        </w:rPr>
+        <w:t xml:space="preserve"> </w:t>
+      </w:r>
+      <w:proofErr w:type="spellStart"/>
       <w:r>
         <w:rPr>
           <w:lang w:val="en-US"/>
@@ -195,6 +236,7 @@
         </w:rPr>
         <w:t>torductie</w:t>
       </w:r>
+      <w:proofErr w:type="spellEnd"/>
     </w:p>
     <w:p>
       <w:pPr>
@@ -232,7 +274,49 @@
         <w:rPr>
           <w:lang w:val="en-US"/>
         </w:rPr>
-        <w:t>Week 1 valt SD2B uit voor skill</w:t>
+        <w:t xml:space="preserve">Week 1 </w:t>
+      </w:r>
+      <w:proofErr w:type="spellStart"/>
+      <w:r>
+        <w:rPr>
+          <w:lang w:val="en-US"/>
+        </w:rPr>
+        <w:t>valt</w:t>
+      </w:r>
+      <w:proofErr w:type="spellEnd"/>
+      <w:r>
+        <w:rPr>
+          <w:lang w:val="en-US"/>
+        </w:rPr>
+        <w:t xml:space="preserve"> SD2B </w:t>
+      </w:r>
+      <w:proofErr w:type="spellStart"/>
+      <w:r>
+        <w:rPr>
+          <w:lang w:val="en-US"/>
+        </w:rPr>
+        <w:t>uit</w:t>
+      </w:r>
+      <w:proofErr w:type="spellEnd"/>
+      <w:r>
+        <w:rPr>
+          <w:lang w:val="en-US"/>
+        </w:rPr>
+        <w:t xml:space="preserve"> </w:t>
+      </w:r>
+      <w:proofErr w:type="spellStart"/>
+      <w:r>
+        <w:rPr>
+          <w:lang w:val="en-US"/>
+        </w:rPr>
+        <w:t>voor</w:t>
+      </w:r>
+      <w:proofErr w:type="spellEnd"/>
+      <w:r>
+        <w:rPr>
+          <w:lang w:val="en-US"/>
+        </w:rPr>
+        <w:t xml:space="preserve"> skill</w:t>
       </w:r>
       <w:r>
         <w:rPr>
@@ -275,12 +359,28 @@
           <w:lang w:val="en-US"/>
         </w:rPr>
       </w:pPr>
-      <w:r>
-        <w:rPr>
-          <w:lang w:val="en-US"/>
-        </w:rPr>
-        <w:t>Versiebeheer conventies</w:t>
-      </w:r>
+      <w:proofErr w:type="spellStart"/>
+      <w:r>
+        <w:rPr>
+          <w:lang w:val="en-US"/>
+        </w:rPr>
+        <w:t>Versiebeheer</w:t>
+      </w:r>
+      <w:proofErr w:type="spellEnd"/>
+      <w:r>
+        <w:rPr>
+          <w:lang w:val="en-US"/>
+        </w:rPr>
+        <w:t xml:space="preserve"> </w:t>
+      </w:r>
+      <w:proofErr w:type="spellStart"/>
+      <w:r>
+        <w:rPr>
+          <w:lang w:val="en-US"/>
+        </w:rPr>
+        <w:t>conventies</w:t>
+      </w:r>
+      <w:proofErr w:type="spellEnd"/>
     </w:p>
     <w:p>
       <w:pPr>
@@ -293,11 +393,19 @@
           <w:lang w:val="en-US"/>
         </w:rPr>
       </w:pPr>
-      <w:r>
-        <w:rPr>
-          <w:lang w:val="en-US"/>
-        </w:rPr>
-        <w:t>Gitflow en Pull requests</w:t>
+      <w:proofErr w:type="spellStart"/>
+      <w:r>
+        <w:rPr>
+          <w:lang w:val="en-US"/>
+        </w:rPr>
+        <w:t>Gitflow</w:t>
+      </w:r>
+      <w:proofErr w:type="spellEnd"/>
+      <w:r>
+        <w:rPr>
+          <w:lang w:val="en-US"/>
+        </w:rPr>
+        <w:t xml:space="preserve"> en Pull requests</w:t>
       </w:r>
     </w:p>
     <w:p>
@@ -332,12 +440,14 @@
           <w:lang w:val="en-US"/>
         </w:rPr>
       </w:pPr>
+      <w:proofErr w:type="spellStart"/>
       <w:r>
         <w:rPr>
           <w:lang w:val="en-US"/>
         </w:rPr>
         <w:t>Usertesting</w:t>
       </w:r>
+      <w:proofErr w:type="spellEnd"/>
       <w:r>
         <w:rPr>
           <w:lang w:val="en-US"/>
@@ -379,6 +489,7 @@
           <w:lang w:val="en-US"/>
         </w:rPr>
       </w:pPr>
+      <w:proofErr w:type="spellStart"/>
       <w:r>
         <w:rPr>
           <w:lang w:val="en-US"/>
@@ -389,8 +500,32 @@
         <w:rPr>
           <w:lang w:val="en-US"/>
         </w:rPr>
-        <w:t>nen schrijven</w:t>
-      </w:r>
+        <w:t>nen</w:t>
+      </w:r>
+      <w:proofErr w:type="spellEnd"/>
+      <w:r>
+        <w:rPr>
+          <w:lang w:val="en-US"/>
+        </w:rPr>
+        <w:t xml:space="preserve"> </w:t>
+      </w:r>
+      <w:proofErr w:type="spellStart"/>
+      <w:r>
+        <w:rPr>
+          <w:lang w:val="en-US"/>
+        </w:rPr>
+        <w:t>schrijven</w:t>
+      </w:r>
+      <w:proofErr w:type="spellEnd"/>
+    </w:p>
+    <w:p>
+      <w:pPr>
+        <w:pStyle w:val="ListParagraph"/>
+        <w:ind w:left="1068"/>
+        <w:rPr>
+          <w:lang w:val="en-US"/>
+        </w:rPr>
+      </w:pPr>
     </w:p>
     <w:p>
       <w:pPr>
@@ -405,6 +540,15 @@
         </w:rPr>
         <w:t>Les 3</w:t>
       </w:r>
+    </w:p>
+    <w:p>
+      <w:pPr>
+        <w:pStyle w:val="ListParagraph"/>
+        <w:ind w:left="1068"/>
+        <w:rPr>
+          <w:lang w:val="en-US"/>
+        </w:rPr>
+      </w:pPr>
     </w:p>
     <w:p>
       <w:pPr>
@@ -415,20 +559,42 @@
         </w:numPr>
       </w:pPr>
       <w:r>
-        <w:t>2x usertesten (beste testplannen)</w:t>
-      </w:r>
+        <w:t>Analyse en c</w:t>
+      </w:r>
+      <w:r>
+        <w:t xml:space="preserve">onclusie van </w:t>
+      </w:r>
+      <w:proofErr w:type="spellStart"/>
+      <w:r>
+        <w:t>testfootage</w:t>
+      </w:r>
+      <w:proofErr w:type="spellEnd"/>
+      <w:r>
+        <w:t xml:space="preserve"> </w:t>
+      </w:r>
+      <w:proofErr w:type="spellStart"/>
+      <w:r>
+        <w:t>klassiekaal</w:t>
+      </w:r>
+      <w:proofErr w:type="spellEnd"/>
     </w:p>
     <w:p>
       <w:pPr>
         <w:ind w:left="708"/>
-        <w:rPr>
-          <w:lang w:val="en-US"/>
-        </w:rPr>
-      </w:pPr>
-      <w:r>
-        <w:rPr>
-          <w:lang w:val="en-US"/>
-        </w:rPr>
+      </w:pPr>
+    </w:p>
+    <w:p>
+      <w:pPr>
+        <w:ind w:left="708"/>
+        <w:rPr>
+          <w:lang w:val="en-US"/>
+        </w:rPr>
+      </w:pPr>
+      <w:r>
+        <w:rPr>
+          <w:lang w:val="en-US"/>
+        </w:rPr>
+        <w:lastRenderedPageBreak/>
         <w:t>Les 4</w:t>
       </w:r>
     </w:p>
@@ -441,13 +607,7 @@
         </w:numPr>
       </w:pPr>
       <w:r>
-        <w:t>Analyse en c</w:t>
-      </w:r>
-      <w:r>
-        <w:t>onclusie</w:t>
-      </w:r>
-      <w:r>
-        <w:t xml:space="preserve"> van testfootage klassiekaal</w:t>
+        <w:t>2x usertesten (beste testplannen)</w:t>
       </w:r>
     </w:p>
     <w:p>
@@ -488,11 +648,19 @@
         </w:rPr>
         <w:t xml:space="preserve"> </w:t>
       </w:r>
-      <w:r>
-        <w:rPr>
-          <w:lang w:val="en-US"/>
-        </w:rPr>
-        <w:t xml:space="preserve">maken </w:t>
+      <w:proofErr w:type="spellStart"/>
+      <w:r>
+        <w:rPr>
+          <w:lang w:val="en-US"/>
+        </w:rPr>
+        <w:t>maken</w:t>
+      </w:r>
+      <w:proofErr w:type="spellEnd"/>
+      <w:r>
+        <w:rPr>
+          <w:lang w:val="en-US"/>
+        </w:rPr>
+        <w:t xml:space="preserve"> </w:t>
       </w:r>
       <w:r>
         <w:rPr>
@@ -626,8 +794,21 @@
         </w:numPr>
       </w:pPr>
       <w:r>
-        <w:t>Letten op verzuimers en te laat komers</w:t>
-      </w:r>
+        <w:t xml:space="preserve">Letten op </w:t>
+      </w:r>
+      <w:proofErr w:type="spellStart"/>
+      <w:r>
+        <w:t>verzuimers</w:t>
+      </w:r>
+      <w:proofErr w:type="spellEnd"/>
+      <w:r>
+        <w:t xml:space="preserve"> en te laat </w:t>
+      </w:r>
+      <w:proofErr w:type="spellStart"/>
+      <w:r>
+        <w:t>komers</w:t>
+      </w:r>
+      <w:proofErr w:type="spellEnd"/>
     </w:p>
     <w:p>
       <w:pPr>
@@ -666,18 +847,54 @@
           <w:lang w:val="en-US"/>
         </w:rPr>
       </w:pPr>
+      <w:proofErr w:type="spellStart"/>
       <w:r>
         <w:rPr>
           <w:lang w:val="en-US"/>
         </w:rPr>
         <w:lastRenderedPageBreak/>
-        <w:t xml:space="preserve">Lesplan les 1 : Herhaling : </w:t>
-      </w:r>
-      <w:r>
-        <w:rPr>
-          <w:lang w:val="en-US"/>
-        </w:rPr>
-        <w:t>Unity Basics leerjaar 1</w:t>
+        <w:t>Lesplan</w:t>
+      </w:r>
+      <w:proofErr w:type="spellEnd"/>
+      <w:r>
+        <w:rPr>
+          <w:lang w:val="en-US"/>
+        </w:rPr>
+        <w:t xml:space="preserve"> les 1 : </w:t>
+      </w:r>
+      <w:proofErr w:type="spellStart"/>
+      <w:r>
+        <w:rPr>
+          <w:lang w:val="en-US"/>
+        </w:rPr>
+        <w:t>Herhaling</w:t>
+      </w:r>
+      <w:proofErr w:type="spellEnd"/>
+      <w:r>
+        <w:rPr>
+          <w:lang w:val="en-US"/>
+        </w:rPr>
+        <w:t xml:space="preserve"> : </w:t>
+      </w:r>
+      <w:r>
+        <w:rPr>
+          <w:lang w:val="en-US"/>
+        </w:rPr>
+        <w:t xml:space="preserve">Unity Basics </w:t>
+      </w:r>
+      <w:proofErr w:type="spellStart"/>
+      <w:r>
+        <w:rPr>
+          <w:lang w:val="en-US"/>
+        </w:rPr>
+        <w:t>leerjaar</w:t>
+      </w:r>
+      <w:proofErr w:type="spellEnd"/>
+      <w:r>
+        <w:rPr>
+          <w:lang w:val="en-US"/>
+        </w:rPr>
+        <w:t xml:space="preserve"> 1</w:t>
       </w:r>
     </w:p>
     <w:p>
@@ -706,12 +923,36 @@
     </w:p>
     <w:p>
       <w:r>
-        <w:t>De studenten kunnen Unity goed gebruiken om een scene te bouwen met gameobjecten</w:t>
-      </w:r>
-    </w:p>
-    <w:p>
-      <w:r>
-        <w:t>De studenten kunnen een simpele mechanic scripten verdeeld over 1 of meerdere scripts</w:t>
+        <w:t xml:space="preserve">De studenten kunnen </w:t>
+      </w:r>
+      <w:proofErr w:type="spellStart"/>
+      <w:r>
+        <w:t>Unity</w:t>
+      </w:r>
+      <w:proofErr w:type="spellEnd"/>
+      <w:r>
+        <w:t xml:space="preserve"> goed gebruiken om een scene te bouwen met gameobjecten</w:t>
+      </w:r>
+    </w:p>
+    <w:p>
+      <w:r>
+        <w:t xml:space="preserve">De studenten kunnen een simpele </w:t>
+      </w:r>
+      <w:proofErr w:type="spellStart"/>
+      <w:r>
+        <w:t>mechanic</w:t>
+      </w:r>
+      <w:proofErr w:type="spellEnd"/>
+      <w:r>
+        <w:t xml:space="preserve"> </w:t>
+      </w:r>
+      <w:proofErr w:type="spellStart"/>
+      <w:r>
+        <w:t>scripten</w:t>
+      </w:r>
+      <w:proofErr w:type="spellEnd"/>
+      <w:r>
+        <w:t xml:space="preserve"> verdeeld over 1 of meerdere scripts</w:t>
       </w:r>
     </w:p>
     <w:p>
@@ -726,12 +967,28 @@
     </w:p>
     <w:p>
       <w:r>
-        <w:t>De studenten kunnen van hun project een build maken.</w:t>
-      </w:r>
-    </w:p>
-    <w:p>
-      <w:r>
-        <w:t>De studenten krijgen een goed beeld hoe veel tijd ze zelf nodig hebben om een simpele mechanic te bouwen.</w:t>
+        <w:t xml:space="preserve">De studenten kunnen van hun project een </w:t>
+      </w:r>
+      <w:proofErr w:type="spellStart"/>
+      <w:r>
+        <w:t>build</w:t>
+      </w:r>
+      <w:proofErr w:type="spellEnd"/>
+      <w:r>
+        <w:t xml:space="preserve"> maken.</w:t>
+      </w:r>
+    </w:p>
+    <w:p>
+      <w:r>
+        <w:t xml:space="preserve">De studenten krijgen een goed beeld hoe veel tijd ze zelf nodig hebben om een simpele </w:t>
+      </w:r>
+      <w:proofErr w:type="spellStart"/>
+      <w:r>
+        <w:t>mechanic</w:t>
+      </w:r>
+      <w:proofErr w:type="spellEnd"/>
+      <w:r>
+        <w:t xml:space="preserve"> te bouwen.</w:t>
       </w:r>
     </w:p>
     <w:p>
@@ -759,7 +1016,15 @@
     </w:p>
     <w:p>
       <w:r>
-        <w:t>Enerzijds is dit dus een test en anderzijds een manier om studenten te triggeren om ontbrekende kennis op te halen en te onderzoeken.</w:t>
+        <w:t xml:space="preserve">Enerzijds is dit dus een test en anderzijds een manier om studenten te </w:t>
+      </w:r>
+      <w:proofErr w:type="spellStart"/>
+      <w:r>
+        <w:t>triggeren</w:t>
+      </w:r>
+      <w:proofErr w:type="spellEnd"/>
+      <w:r>
+        <w:t xml:space="preserve"> om ontbrekende kennis op te halen en te onderzoeken.</w:t>
       </w:r>
     </w:p>
     <w:p>
@@ -804,7 +1069,23 @@
     </w:p>
     <w:p>
       <w:r>
-        <w:t>Nabespreken evt knelpunten in kennis van Unity of programmeren</w:t>
+        <w:t xml:space="preserve">Nabespreken </w:t>
+      </w:r>
+      <w:proofErr w:type="spellStart"/>
+      <w:r>
+        <w:t>evt</w:t>
+      </w:r>
+      <w:proofErr w:type="spellEnd"/>
+      <w:r>
+        <w:t xml:space="preserve"> knelpunten in kennis van </w:t>
+      </w:r>
+      <w:proofErr w:type="spellStart"/>
+      <w:r>
+        <w:t>Unity</w:t>
+      </w:r>
+      <w:proofErr w:type="spellEnd"/>
+      <w:r>
+        <w:t xml:space="preserve"> of programmeren</w:t>
       </w:r>
     </w:p>
     <w:p>
@@ -839,18 +1120,54 @@
           <w:lang w:val="en-US"/>
         </w:rPr>
       </w:pPr>
+      <w:proofErr w:type="spellStart"/>
       <w:r>
         <w:rPr>
           <w:lang w:val="en-US"/>
         </w:rPr>
         <w:lastRenderedPageBreak/>
-        <w:t xml:space="preserve">Lesplan les 1 : Herhaling : </w:t>
-      </w:r>
-      <w:r>
-        <w:rPr>
-          <w:lang w:val="en-US"/>
-        </w:rPr>
-        <w:t>Unity Basics leerjaar 1</w:t>
+        <w:t>Lesplan</w:t>
+      </w:r>
+      <w:proofErr w:type="spellEnd"/>
+      <w:r>
+        <w:rPr>
+          <w:lang w:val="en-US"/>
+        </w:rPr>
+        <w:t xml:space="preserve"> les 1 : </w:t>
+      </w:r>
+      <w:proofErr w:type="spellStart"/>
+      <w:r>
+        <w:rPr>
+          <w:lang w:val="en-US"/>
+        </w:rPr>
+        <w:t>Herhaling</w:t>
+      </w:r>
+      <w:proofErr w:type="spellEnd"/>
+      <w:r>
+        <w:rPr>
+          <w:lang w:val="en-US"/>
+        </w:rPr>
+        <w:t xml:space="preserve"> : </w:t>
+      </w:r>
+      <w:r>
+        <w:rPr>
+          <w:lang w:val="en-US"/>
+        </w:rPr>
+        <w:t xml:space="preserve">Unity Basics </w:t>
+      </w:r>
+      <w:proofErr w:type="spellStart"/>
+      <w:r>
+        <w:rPr>
+          <w:lang w:val="en-US"/>
+        </w:rPr>
+        <w:t>leerjaar</w:t>
+      </w:r>
+      <w:proofErr w:type="spellEnd"/>
+      <w:r>
+        <w:rPr>
+          <w:lang w:val="en-US"/>
+        </w:rPr>
+        <w:t xml:space="preserve"> 1</w:t>
       </w:r>
     </w:p>
     <w:tbl>
@@ -928,13 +1245,31 @@
                 <w:lang w:val="en-US"/>
               </w:rPr>
             </w:pPr>
-            <w:r>
-              <w:rPr>
-                <w:highlight w:val="yellow"/>
-                <w:lang w:val="en-US"/>
-              </w:rPr>
-              <w:t>Nog bedenken</w:t>
-            </w:r>
+            <w:proofErr w:type="spellStart"/>
+            <w:r>
+              <w:rPr>
+                <w:highlight w:val="yellow"/>
+                <w:lang w:val="en-US"/>
+              </w:rPr>
+              <w:t>Nog</w:t>
+            </w:r>
+            <w:proofErr w:type="spellEnd"/>
+            <w:r>
+              <w:rPr>
+                <w:highlight w:val="yellow"/>
+                <w:lang w:val="en-US"/>
+              </w:rPr>
+              <w:t xml:space="preserve"> </w:t>
+            </w:r>
+            <w:proofErr w:type="spellStart"/>
+            <w:r>
+              <w:rPr>
+                <w:highlight w:val="yellow"/>
+                <w:lang w:val="en-US"/>
+              </w:rPr>
+              <w:t>bedenken</w:t>
+            </w:r>
+            <w:proofErr w:type="spellEnd"/>
           </w:p>
           <w:p>
             <w:pPr>
@@ -976,8 +1311,13 @@
             <w:tcW w:w="2617" w:type="dxa"/>
           </w:tcPr>
           <w:p>
-            <w:r>
-              <w:t xml:space="preserve">Orientatie vragen stellen: </w:t>
+            <w:proofErr w:type="spellStart"/>
+            <w:r>
+              <w:t>Orientatie</w:t>
+            </w:r>
+            <w:proofErr w:type="spellEnd"/>
+            <w:r>
+              <w:t xml:space="preserve"> vragen stellen: </w:t>
             </w:r>
             <w:r>
               <w:t>Wat h</w:t>
@@ -1055,11 +1395,19 @@
             <w:tcW w:w="4020" w:type="dxa"/>
           </w:tcPr>
           <w:p>
-            <w:r>
-              <w:rPr>
-                <w:highlight w:val="yellow"/>
-              </w:rPr>
-              <w:t>Miro maken voor de les</w:t>
+            <w:proofErr w:type="spellStart"/>
+            <w:r>
+              <w:rPr>
+                <w:highlight w:val="yellow"/>
+              </w:rPr>
+              <w:t>Miro</w:t>
+            </w:r>
+            <w:proofErr w:type="spellEnd"/>
+            <w:r>
+              <w:rPr>
+                <w:highlight w:val="yellow"/>
+              </w:rPr>
+              <w:t xml:space="preserve"> maken voor de les</w:t>
             </w:r>
           </w:p>
         </w:tc>
@@ -1095,8 +1443,13 @@
             <w:r>
               <w:t xml:space="preserve">: </w:t>
             </w:r>
-            <w:r>
-              <w:t>Mixamo opdracht</w:t>
+            <w:proofErr w:type="spellStart"/>
+            <w:r>
+              <w:t>Mixamo</w:t>
+            </w:r>
+            <w:proofErr w:type="spellEnd"/>
+            <w:r>
+              <w:t xml:space="preserve"> opdracht</w:t>
             </w:r>
           </w:p>
           <w:p/>
@@ -1112,24 +1465,54 @@
               </w:rPr>
               <w:t xml:space="preserve">Opdracht </w:t>
             </w:r>
-            <w:r>
-              <w:rPr>
-                <w:highlight w:val="yellow"/>
-              </w:rPr>
-              <w:t xml:space="preserve">mixamo </w:t>
-            </w:r>
-            <w:r>
-              <w:rPr>
-                <w:highlight w:val="yellow"/>
-              </w:rPr>
-              <w:t xml:space="preserve">via readme </w:t>
-            </w:r>
-            <w:r>
-              <w:rPr>
-                <w:highlight w:val="yellow"/>
-              </w:rPr>
-              <w:t>&gt; simulise</w:t>
-            </w:r>
+            <w:proofErr w:type="spellStart"/>
+            <w:r>
+              <w:rPr>
+                <w:highlight w:val="yellow"/>
+              </w:rPr>
+              <w:t>mixamo</w:t>
+            </w:r>
+            <w:proofErr w:type="spellEnd"/>
+            <w:r>
+              <w:rPr>
+                <w:highlight w:val="yellow"/>
+              </w:rPr>
+              <w:t xml:space="preserve"> </w:t>
+            </w:r>
+            <w:r>
+              <w:rPr>
+                <w:highlight w:val="yellow"/>
+              </w:rPr>
+              <w:t xml:space="preserve">via </w:t>
+            </w:r>
+            <w:proofErr w:type="spellStart"/>
+            <w:r>
+              <w:rPr>
+                <w:highlight w:val="yellow"/>
+              </w:rPr>
+              <w:t>readme</w:t>
+            </w:r>
+            <w:proofErr w:type="spellEnd"/>
+            <w:r>
+              <w:rPr>
+                <w:highlight w:val="yellow"/>
+              </w:rPr>
+              <w:t xml:space="preserve"> </w:t>
+            </w:r>
+            <w:r>
+              <w:rPr>
+                <w:highlight w:val="yellow"/>
+              </w:rPr>
+              <w:t xml:space="preserve">&gt; </w:t>
+            </w:r>
+            <w:proofErr w:type="spellStart"/>
+            <w:r>
+              <w:rPr>
+                <w:highlight w:val="yellow"/>
+              </w:rPr>
+              <w:t>simulise</w:t>
+            </w:r>
+            <w:proofErr w:type="spellEnd"/>
           </w:p>
         </w:tc>
       </w:tr>
@@ -1215,8 +1598,13 @@
             <w:tcW w:w="4020" w:type="dxa"/>
           </w:tcPr>
           <w:p>
-            <w:r>
-              <w:t>Miro er weer bij pakken</w:t>
+            <w:proofErr w:type="spellStart"/>
+            <w:r>
+              <w:t>Miro</w:t>
+            </w:r>
+            <w:proofErr w:type="spellEnd"/>
+            <w:r>
+              <w:t xml:space="preserve"> er weer bij pakken</w:t>
             </w:r>
           </w:p>
         </w:tc>
@@ -1253,7 +1641,15 @@
           </w:tcPr>
           <w:p>
             <w:r>
-              <w:t xml:space="preserve">Opdracht mechanic bouwen individueel uitwerken </w:t>
+              <w:t xml:space="preserve">Opdracht </w:t>
+            </w:r>
+            <w:proofErr w:type="spellStart"/>
+            <w:r>
+              <w:t>mechanic</w:t>
+            </w:r>
+            <w:proofErr w:type="spellEnd"/>
+            <w:r>
+              <w:t xml:space="preserve"> bouwen individueel uitwerken </w:t>
             </w:r>
           </w:p>
         </w:tc>
@@ -1266,8 +1662,44 @@
               <w:rPr>
                 <w:highlight w:val="yellow"/>
               </w:rPr>
-              <w:t>Opdracht mixamo via readme &gt; simulise</w:t>
-            </w:r>
+              <w:t xml:space="preserve">Opdracht </w:t>
+            </w:r>
+            <w:proofErr w:type="spellStart"/>
+            <w:r>
+              <w:rPr>
+                <w:highlight w:val="yellow"/>
+              </w:rPr>
+              <w:t>mixamo</w:t>
+            </w:r>
+            <w:proofErr w:type="spellEnd"/>
+            <w:r>
+              <w:rPr>
+                <w:highlight w:val="yellow"/>
+              </w:rPr>
+              <w:t xml:space="preserve"> via </w:t>
+            </w:r>
+            <w:proofErr w:type="spellStart"/>
+            <w:r>
+              <w:rPr>
+                <w:highlight w:val="yellow"/>
+              </w:rPr>
+              <w:t>readme</w:t>
+            </w:r>
+            <w:proofErr w:type="spellEnd"/>
+            <w:r>
+              <w:rPr>
+                <w:highlight w:val="yellow"/>
+              </w:rPr>
+              <w:t xml:space="preserve"> &gt; </w:t>
+            </w:r>
+            <w:proofErr w:type="spellStart"/>
+            <w:r>
+              <w:rPr>
+                <w:highlight w:val="yellow"/>
+              </w:rPr>
+              <w:t>simulise</w:t>
+            </w:r>
+            <w:proofErr w:type="spellEnd"/>
           </w:p>
         </w:tc>
       </w:tr>
@@ -1322,8 +1754,13 @@
       </w:pPr>
       <w:r>
         <w:lastRenderedPageBreak/>
-        <w:t>Lesplan les 2 : Gitflow</w:t>
-      </w:r>
+        <w:t xml:space="preserve">Lesplan les 2 : </w:t>
+      </w:r>
+      <w:proofErr w:type="spellStart"/>
+      <w:r>
+        <w:t>Gitflow</w:t>
+      </w:r>
+      <w:proofErr w:type="spellEnd"/>
     </w:p>
     <w:p/>
     <w:p>
@@ -1348,17 +1785,41 @@
     </w:p>
     <w:p>
       <w:r>
-        <w:t>De studenten begrijpen dat branching een belangrijk onderdeel is van een goede versiebeheer</w:t>
-      </w:r>
-    </w:p>
-    <w:p>
-      <w:r>
-        <w:t>De studeten begrijpen dat voor een goede branching strategie duidelijke afspraken kunnen helpen</w:t>
-      </w:r>
-    </w:p>
-    <w:p>
-      <w:r>
-        <w:t>De studenten zijn bekend met de “gitflow” strategie</w:t>
+        <w:t xml:space="preserve">De studenten begrijpen dat </w:t>
+      </w:r>
+      <w:proofErr w:type="spellStart"/>
+      <w:r>
+        <w:t>branching</w:t>
+      </w:r>
+      <w:proofErr w:type="spellEnd"/>
+      <w:r>
+        <w:t xml:space="preserve"> een belangrijk onderdeel is van een goede versiebeheer</w:t>
+      </w:r>
+    </w:p>
+    <w:p>
+      <w:r>
+        <w:t xml:space="preserve">De studeten begrijpen dat voor een goede </w:t>
+      </w:r>
+      <w:proofErr w:type="spellStart"/>
+      <w:r>
+        <w:t>branching</w:t>
+      </w:r>
+      <w:proofErr w:type="spellEnd"/>
+      <w:r>
+        <w:t xml:space="preserve"> strategie duidelijke afspraken kunnen helpen</w:t>
+      </w:r>
+    </w:p>
+    <w:p>
+      <w:r>
+        <w:t>De studenten zijn bekend met de “</w:t>
+      </w:r>
+      <w:proofErr w:type="spellStart"/>
+      <w:r>
+        <w:t>gitflow</w:t>
+      </w:r>
+      <w:proofErr w:type="spellEnd"/>
+      <w:r>
+        <w:t>” strategie</w:t>
       </w:r>
     </w:p>
     <w:p>
@@ -1383,12 +1844,44 @@
     </w:p>
     <w:p>
       <w:r>
-        <w:t>De studenten hebben in de week ervoor gewerkt aan een opdracht waarbij ze alle kennis uit leerjaar 1 weer moesten demonstreren d.m.v een goed werkende mechanic in unity. Er zullen dus studenten met hun neus op de feiten zijn gedrukt wat betreft eventuele achterstanden. Het is dus van belang om dit goed in kaart te krijgen en deze studenten ook te activeren om de ontbrekende kennis op te pakken.</w:t>
-      </w:r>
-    </w:p>
-    <w:p>
-      <w:r>
-        <w:t xml:space="preserve">Daarnaast hebben de studenten in het laatste project Mythe ervaring opgedaan in samenwerken via git en github en het gebruik van verschillende branches. Dit heeft toen vaak genoeg problemen opgeleverd omdat er geen spraken was van duidelijke afspraken of een goede strategie.  Dit kan dus even worden opgehaald om het belang van de les te versterken. </w:t>
+        <w:t xml:space="preserve">De studenten hebben in de week ervoor gewerkt aan een opdracht waarbij ze alle kennis uit leerjaar 1 weer moesten demonstreren </w:t>
+      </w:r>
+      <w:proofErr w:type="spellStart"/>
+      <w:r>
+        <w:t>d.m.v</w:t>
+      </w:r>
+      <w:proofErr w:type="spellEnd"/>
+      <w:r>
+        <w:t xml:space="preserve"> een goed werkende </w:t>
+      </w:r>
+      <w:proofErr w:type="spellStart"/>
+      <w:r>
+        <w:t>mechanic</w:t>
+      </w:r>
+      <w:proofErr w:type="spellEnd"/>
+      <w:r>
+        <w:t xml:space="preserve"> in </w:t>
+      </w:r>
+      <w:proofErr w:type="spellStart"/>
+      <w:r>
+        <w:t>unity</w:t>
+      </w:r>
+      <w:proofErr w:type="spellEnd"/>
+      <w:r>
+        <w:t>. Er zullen dus studenten met hun neus op de feiten zijn gedrukt wat betreft eventuele achterstanden. Het is dus van belang om dit goed in kaart te krijgen en deze studenten ook te activeren om de ontbrekende kennis op te pakken.</w:t>
+      </w:r>
+    </w:p>
+    <w:p>
+      <w:r>
+        <w:t xml:space="preserve">Daarnaast hebben de studenten in het laatste project Mythe ervaring opgedaan in samenwerken via git en </w:t>
+      </w:r>
+      <w:proofErr w:type="spellStart"/>
+      <w:r>
+        <w:t>github</w:t>
+      </w:r>
+      <w:proofErr w:type="spellEnd"/>
+      <w:r>
+        <w:t xml:space="preserve"> en het gebruik van verschillende branches. Dit heeft toen vaak genoeg problemen opgeleverd omdat er geen spraken was van duidelijke afspraken of een goede strategie.  Dit kan dus even worden opgehaald om het belang van de les te versterken. </w:t>
       </w:r>
     </w:p>
     <w:p>
@@ -1408,7 +1901,31 @@
     </w:p>
     <w:p>
       <w:r>
-        <w:t>De studenten voeren een opdracht waarbij ze de gitflow strategie moeten doorlopen icm een verschillende simpele opdrachtjes in unity.</w:t>
+        <w:t xml:space="preserve">De studenten voeren een opdracht waarbij ze de </w:t>
+      </w:r>
+      <w:proofErr w:type="spellStart"/>
+      <w:r>
+        <w:t>gitflow</w:t>
+      </w:r>
+      <w:proofErr w:type="spellEnd"/>
+      <w:r>
+        <w:t xml:space="preserve"> strategie moeten doorlopen </w:t>
+      </w:r>
+      <w:proofErr w:type="spellStart"/>
+      <w:r>
+        <w:t>icm</w:t>
+      </w:r>
+      <w:proofErr w:type="spellEnd"/>
+      <w:r>
+        <w:t xml:space="preserve"> een verschillende simpele opdrachtjes in </w:t>
+      </w:r>
+      <w:proofErr w:type="spellStart"/>
+      <w:r>
+        <w:t>unity</w:t>
+      </w:r>
+      <w:proofErr w:type="spellEnd"/>
+      <w:r>
+        <w:t>.</w:t>
       </w:r>
     </w:p>
     <w:p>
@@ -1430,11 +1947,19 @@
       <w:r>
         <w:t xml:space="preserve">Studenten met achterstanden moeten extra aandacht krijgen.. Studenten met een achterstand vullen een </w:t>
       </w:r>
+      <w:proofErr w:type="spellStart"/>
       <w:r>
         <w:rPr>
           <w:highlight w:val="yellow"/>
         </w:rPr>
-        <w:t>plannings formulier</w:t>
+        <w:t>plannings</w:t>
+      </w:r>
+      <w:proofErr w:type="spellEnd"/>
+      <w:r>
+        <w:rPr>
+          <w:highlight w:val="yellow"/>
+        </w:rPr>
+        <w:t xml:space="preserve"> formulier</w:t>
       </w:r>
       <w:r>
         <w:t xml:space="preserve"> in over hun eigen plan om de achterstand weg te werken.</w:t>
@@ -1443,7 +1968,23 @@
     <w:p/>
     <w:p>
       <w:r>
-        <w:t>De studenten moeten voor hun towerdefence project de “gitflow” strategie gaan toepassen.</w:t>
+        <w:t xml:space="preserve">De studenten moeten voor hun </w:t>
+      </w:r>
+      <w:proofErr w:type="spellStart"/>
+      <w:r>
+        <w:t>towerdefence</w:t>
+      </w:r>
+      <w:proofErr w:type="spellEnd"/>
+      <w:r>
+        <w:t xml:space="preserve"> project de “</w:t>
+      </w:r>
+      <w:proofErr w:type="spellStart"/>
+      <w:r>
+        <w:t>gitflow</w:t>
+      </w:r>
+      <w:proofErr w:type="spellEnd"/>
+      <w:r>
+        <w:t>” strategie gaan toepassen.</w:t>
       </w:r>
     </w:p>
     <w:p>
@@ -1460,11 +2001,19 @@
           <w:lang w:val="en-US"/>
         </w:rPr>
       </w:pPr>
-      <w:r>
-        <w:rPr>
-          <w:lang w:val="en-US"/>
-        </w:rPr>
-        <w:t xml:space="preserve">Lesplan les </w:t>
+      <w:proofErr w:type="spellStart"/>
+      <w:r>
+        <w:rPr>
+          <w:lang w:val="en-US"/>
+        </w:rPr>
+        <w:t>Lesplan</w:t>
+      </w:r>
+      <w:proofErr w:type="spellEnd"/>
+      <w:r>
+        <w:rPr>
+          <w:lang w:val="en-US"/>
+        </w:rPr>
+        <w:t xml:space="preserve"> les </w:t>
       </w:r>
       <w:r>
         <w:rPr>
@@ -1478,12 +2027,14 @@
         </w:rPr>
         <w:t xml:space="preserve"> : </w:t>
       </w:r>
+      <w:proofErr w:type="spellStart"/>
       <w:r>
         <w:rPr>
           <w:lang w:val="en-US"/>
         </w:rPr>
         <w:t>Gitflow</w:t>
       </w:r>
+      <w:proofErr w:type="spellEnd"/>
     </w:p>
     <w:tbl>
       <w:tblPr>
@@ -1561,8 +2112,30 @@
               <w:rPr>
                 <w:highlight w:val="yellow"/>
               </w:rPr>
-              <w:t>Planningsformulier ivm achterstanden in simulize</w:t>
-            </w:r>
+              <w:t xml:space="preserve">Planningsformulier </w:t>
+            </w:r>
+            <w:proofErr w:type="spellStart"/>
+            <w:r>
+              <w:rPr>
+                <w:highlight w:val="yellow"/>
+              </w:rPr>
+              <w:t>ivm</w:t>
+            </w:r>
+            <w:proofErr w:type="spellEnd"/>
+            <w:r>
+              <w:rPr>
+                <w:highlight w:val="yellow"/>
+              </w:rPr>
+              <w:t xml:space="preserve"> achterstanden in </w:t>
+            </w:r>
+            <w:proofErr w:type="spellStart"/>
+            <w:r>
+              <w:rPr>
+                <w:highlight w:val="yellow"/>
+              </w:rPr>
+              <w:t>simulize</w:t>
+            </w:r>
+            <w:proofErr w:type="spellEnd"/>
           </w:p>
         </w:tc>
       </w:tr>
@@ -1597,13 +2170,31 @@
                 <w:lang w:val="en-US"/>
               </w:rPr>
             </w:pPr>
-            <w:r>
-              <w:rPr>
-                <w:highlight w:val="yellow"/>
-                <w:lang w:val="en-US"/>
-              </w:rPr>
-              <w:t>Nog bedenken</w:t>
-            </w:r>
+            <w:proofErr w:type="spellStart"/>
+            <w:r>
+              <w:rPr>
+                <w:highlight w:val="yellow"/>
+                <w:lang w:val="en-US"/>
+              </w:rPr>
+              <w:t>Nog</w:t>
+            </w:r>
+            <w:proofErr w:type="spellEnd"/>
+            <w:r>
+              <w:rPr>
+                <w:highlight w:val="yellow"/>
+                <w:lang w:val="en-US"/>
+              </w:rPr>
+              <w:t xml:space="preserve"> </w:t>
+            </w:r>
+            <w:proofErr w:type="spellStart"/>
+            <w:r>
+              <w:rPr>
+                <w:highlight w:val="yellow"/>
+                <w:lang w:val="en-US"/>
+              </w:rPr>
+              <w:t>bedenken</w:t>
+            </w:r>
+            <w:proofErr w:type="spellEnd"/>
           </w:p>
         </w:tc>
       </w:tr>
@@ -1655,11 +2246,24 @@
             <w:tcW w:w="2617" w:type="dxa"/>
           </w:tcPr>
           <w:p>
-            <w:r>
-              <w:t xml:space="preserve">Orientatie vragen stellen: </w:t>
-            </w:r>
-            <w:r>
-              <w:t>Welke problemen zijn jullie vorig jaar tegegekomen met git? Hadden jullie duidelijke afspraken? Zouden goede afspraken over git helpen om problemen te voorkomen?</w:t>
+            <w:proofErr w:type="spellStart"/>
+            <w:r>
+              <w:t>Orientatie</w:t>
+            </w:r>
+            <w:proofErr w:type="spellEnd"/>
+            <w:r>
+              <w:t xml:space="preserve"> vragen stellen: </w:t>
+            </w:r>
+            <w:r>
+              <w:t xml:space="preserve">Welke problemen zijn jullie vorig jaar </w:t>
+            </w:r>
+            <w:proofErr w:type="spellStart"/>
+            <w:r>
+              <w:t>tegegekomen</w:t>
+            </w:r>
+            <w:proofErr w:type="spellEnd"/>
+            <w:r>
+              <w:t xml:space="preserve"> met git? Hadden jullie duidelijke afspraken? Zouden goede afspraken over git helpen om problemen te voorkomen?</w:t>
             </w:r>
           </w:p>
         </w:tc>
@@ -1718,8 +2322,37 @@
             <w:tcW w:w="2617" w:type="dxa"/>
           </w:tcPr>
           <w:p>
-            <w:r>
-              <w:t xml:space="preserve">Klassiekale Uitleg over gitflow dmv Miro </w:t>
+            <w:proofErr w:type="spellStart"/>
+            <w:r>
+              <w:t>Klassiekale</w:t>
+            </w:r>
+            <w:proofErr w:type="spellEnd"/>
+            <w:r>
+              <w:t xml:space="preserve"> Uitleg over </w:t>
+            </w:r>
+            <w:proofErr w:type="spellStart"/>
+            <w:r>
+              <w:t>gitflow</w:t>
+            </w:r>
+            <w:proofErr w:type="spellEnd"/>
+            <w:r>
+              <w:t xml:space="preserve"> </w:t>
+            </w:r>
+            <w:proofErr w:type="spellStart"/>
+            <w:r>
+              <w:t>dmv</w:t>
+            </w:r>
+            <w:proofErr w:type="spellEnd"/>
+            <w:r>
+              <w:t xml:space="preserve"> </w:t>
+            </w:r>
+            <w:proofErr w:type="spellStart"/>
+            <w:r>
+              <w:t>Miro</w:t>
+            </w:r>
+            <w:proofErr w:type="spellEnd"/>
+            <w:r>
+              <w:t xml:space="preserve"> </w:t>
             </w:r>
           </w:p>
         </w:tc>
@@ -1728,17 +2361,41 @@
             <w:tcW w:w="4020" w:type="dxa"/>
           </w:tcPr>
           <w:p>
-            <w:r>
-              <w:rPr>
-                <w:highlight w:val="yellow"/>
-              </w:rPr>
-              <w:t xml:space="preserve">Miro </w:t>
+            <w:proofErr w:type="spellStart"/>
+            <w:r>
+              <w:rPr>
+                <w:highlight w:val="yellow"/>
+              </w:rPr>
+              <w:t>Miro</w:t>
+            </w:r>
+            <w:proofErr w:type="spellEnd"/>
+            <w:r>
+              <w:rPr>
+                <w:highlight w:val="yellow"/>
+              </w:rPr>
+              <w:t xml:space="preserve"> </w:t>
             </w:r>
             <w:r>
               <w:t>(</w:t>
             </w:r>
             <w:r>
-              <w:t>updaten ivm gitflow tool niet mee</w:t>
+              <w:t xml:space="preserve">updaten </w:t>
+            </w:r>
+            <w:proofErr w:type="spellStart"/>
+            <w:r>
+              <w:t>ivm</w:t>
+            </w:r>
+            <w:proofErr w:type="spellEnd"/>
+            <w:r>
+              <w:t xml:space="preserve"> </w:t>
+            </w:r>
+            <w:proofErr w:type="spellStart"/>
+            <w:r>
+              <w:t>gitflow</w:t>
+            </w:r>
+            <w:proofErr w:type="spellEnd"/>
+            <w:r>
+              <w:t xml:space="preserve"> tool niet mee</w:t>
             </w:r>
             <w:r>
               <w:t>r gebruiken</w:t>
@@ -1784,8 +2441,29 @@
           </w:tcPr>
           <w:p>
             <w:r>
-              <w:t>Opdracht in 3 tallen waarin ze verschillende mini “features” moeten maken en deze volgens de gitflow strategie verwqerken in hun repo</w:t>
-            </w:r>
+              <w:t xml:space="preserve">Opdracht in 3 tallen waarin ze verschillende mini “features” moeten maken en deze volgens de </w:t>
+            </w:r>
+            <w:proofErr w:type="spellStart"/>
+            <w:r>
+              <w:t>gitflow</w:t>
+            </w:r>
+            <w:proofErr w:type="spellEnd"/>
+            <w:r>
+              <w:t xml:space="preserve"> strategie </w:t>
+            </w:r>
+            <w:proofErr w:type="spellStart"/>
+            <w:r>
+              <w:t>verwqerken</w:t>
+            </w:r>
+            <w:proofErr w:type="spellEnd"/>
+            <w:r>
+              <w:t xml:space="preserve"> in hun </w:t>
+            </w:r>
+            <w:proofErr w:type="spellStart"/>
+            <w:r>
+              <w:t>repo</w:t>
+            </w:r>
+            <w:proofErr w:type="spellEnd"/>
           </w:p>
           <w:p/>
         </w:tc>
@@ -1805,12 +2483,28 @@
               </w:rPr>
               <w:t xml:space="preserve">Opdracht </w:t>
             </w:r>
-            <w:r>
-              <w:rPr>
-                <w:highlight w:val="yellow"/>
-              </w:rPr>
-              <w:t>gitflow oefening minifeatures op simulise</w:t>
-            </w:r>
+            <w:proofErr w:type="spellStart"/>
+            <w:r>
+              <w:rPr>
+                <w:highlight w:val="yellow"/>
+              </w:rPr>
+              <w:t>gitflow</w:t>
+            </w:r>
+            <w:proofErr w:type="spellEnd"/>
+            <w:r>
+              <w:rPr>
+                <w:highlight w:val="yellow"/>
+              </w:rPr>
+              <w:t xml:space="preserve"> oefening minifeatures op </w:t>
+            </w:r>
+            <w:proofErr w:type="spellStart"/>
+            <w:r>
+              <w:rPr>
+                <w:highlight w:val="yellow"/>
+              </w:rPr>
+              <w:t>simulise</w:t>
+            </w:r>
+            <w:proofErr w:type="spellEnd"/>
           </w:p>
         </w:tc>
       </w:tr>
@@ -1880,13 +2574,45 @@
           </w:tcPr>
           <w:p>
             <w:r>
-              <w:t xml:space="preserve">Studenten verwerken gitflow in hun towerdefense project. Dmv invullen </w:t>
-            </w:r>
-            <w:r>
-              <w:rPr>
-                <w:highlight w:val="yellow"/>
-              </w:rPr>
-              <w:t>gitflow formulier</w:t>
+              <w:t xml:space="preserve">Studenten verwerken </w:t>
+            </w:r>
+            <w:proofErr w:type="spellStart"/>
+            <w:r>
+              <w:t>gitflow</w:t>
+            </w:r>
+            <w:proofErr w:type="spellEnd"/>
+            <w:r>
+              <w:t xml:space="preserve"> in hun </w:t>
+            </w:r>
+            <w:proofErr w:type="spellStart"/>
+            <w:r>
+              <w:t>towerdefense</w:t>
+            </w:r>
+            <w:proofErr w:type="spellEnd"/>
+            <w:r>
+              <w:t xml:space="preserve"> project. </w:t>
+            </w:r>
+            <w:proofErr w:type="spellStart"/>
+            <w:r>
+              <w:t>Dmv</w:t>
+            </w:r>
+            <w:proofErr w:type="spellEnd"/>
+            <w:r>
+              <w:t xml:space="preserve"> invullen </w:t>
+            </w:r>
+            <w:proofErr w:type="spellStart"/>
+            <w:r>
+              <w:rPr>
+                <w:highlight w:val="yellow"/>
+              </w:rPr>
+              <w:t>gitflow</w:t>
+            </w:r>
+            <w:proofErr w:type="spellEnd"/>
+            <w:r>
+              <w:rPr>
+                <w:highlight w:val="yellow"/>
+              </w:rPr>
+              <w:t xml:space="preserve"> formulier</w:t>
             </w:r>
           </w:p>
         </w:tc>
@@ -1895,11 +2621,19 @@
             <w:tcW w:w="4020" w:type="dxa"/>
           </w:tcPr>
           <w:p>
-            <w:r>
-              <w:rPr>
-                <w:highlight w:val="yellow"/>
-              </w:rPr>
-              <w:t>Gitflow formulier</w:t>
+            <w:proofErr w:type="spellStart"/>
+            <w:r>
+              <w:rPr>
+                <w:highlight w:val="yellow"/>
+              </w:rPr>
+              <w:t>Gitflow</w:t>
+            </w:r>
+            <w:proofErr w:type="spellEnd"/>
+            <w:r>
+              <w:rPr>
+                <w:highlight w:val="yellow"/>
+              </w:rPr>
+              <w:t xml:space="preserve"> formulier</w:t>
             </w:r>
           </w:p>
         </w:tc>
@@ -1957,15 +2691,33 @@
         <w:lastRenderedPageBreak/>
         <w:t xml:space="preserve">Lesplan les 3 : </w:t>
       </w:r>
-      <w:r>
-        <w:t xml:space="preserve">Renderpipeline, </w:t>
-      </w:r>
-      <w:r>
-        <w:t>Structuur en n</w:t>
-      </w:r>
-      <w:r>
-        <w:t>aming conventions</w:t>
-      </w:r>
+      <w:proofErr w:type="spellStart"/>
+      <w:r>
+        <w:t>Renderpipeline</w:t>
+      </w:r>
+      <w:proofErr w:type="spellEnd"/>
+      <w:r>
+        <w:t xml:space="preserve">, </w:t>
+      </w:r>
+      <w:r>
+        <w:t xml:space="preserve">Structuur en </w:t>
+      </w:r>
+      <w:proofErr w:type="spellStart"/>
+      <w:r>
+        <w:t>n</w:t>
+      </w:r>
+      <w:r>
+        <w:t>aming</w:t>
+      </w:r>
+      <w:proofErr w:type="spellEnd"/>
+      <w:r>
+        <w:t xml:space="preserve"> </w:t>
+      </w:r>
+      <w:proofErr w:type="spellStart"/>
+      <w:r>
+        <w:t>conventions</w:t>
+      </w:r>
+      <w:proofErr w:type="spellEnd"/>
     </w:p>
     <w:p/>
     <w:p>
@@ -1985,8 +2737,21 @@
     </w:p>
     <w:p>
       <w:r>
-        <w:t>De studenten weten welke verschillende renderpipelines ze kunnen kiezen in Unity</w:t>
-      </w:r>
+        <w:t xml:space="preserve">De studenten weten welke verschillende </w:t>
+      </w:r>
+      <w:proofErr w:type="spellStart"/>
+      <w:r>
+        <w:t>renderpipelines</w:t>
+      </w:r>
+      <w:proofErr w:type="spellEnd"/>
+      <w:r>
+        <w:t xml:space="preserve"> ze kunnen kiezen in </w:t>
+      </w:r>
+      <w:proofErr w:type="spellStart"/>
+      <w:r>
+        <w:t>Unity</w:t>
+      </w:r>
+      <w:proofErr w:type="spellEnd"/>
     </w:p>
     <w:p>
       <w:r>
@@ -2022,11 +2787,16 @@
       <w:r>
         <w:t xml:space="preserve">De studenten hebben in leerjaar 1 tijdens Mythe er varen dat hun </w:t>
       </w:r>
+      <w:proofErr w:type="spellStart"/>
       <w:r>
         <w:t>U</w:t>
       </w:r>
       <w:r>
-        <w:t>nity project, zeker bij het samenwerken met meer mensen, a</w:t>
+        <w:t>nity</w:t>
+      </w:r>
+      <w:proofErr w:type="spellEnd"/>
+      <w:r>
+        <w:t xml:space="preserve"> project, zeker bij het samenwerken met meer mensen, a</w:t>
       </w:r>
       <w:r>
         <w:t>l</w:t>
@@ -2069,7 +2839,15 @@
         <w:t xml:space="preserve">waarbij ze </w:t>
       </w:r>
       <w:r>
-        <w:t>een structuur opzetten voor hun eigen towerdefense project.</w:t>
+        <w:t xml:space="preserve">een structuur opzetten voor hun eigen </w:t>
+      </w:r>
+      <w:proofErr w:type="spellStart"/>
+      <w:r>
+        <w:t>towerdefense</w:t>
+      </w:r>
+      <w:proofErr w:type="spellEnd"/>
+      <w:r>
+        <w:t xml:space="preserve"> project.</w:t>
       </w:r>
     </w:p>
     <w:p>
@@ -2103,15 +2881,33 @@
         <w:lastRenderedPageBreak/>
         <w:t xml:space="preserve">Lesplan les 3 : </w:t>
       </w:r>
-      <w:r>
-        <w:t xml:space="preserve">Renderpipeline, </w:t>
-      </w:r>
-      <w:r>
-        <w:t>Structuur en n</w:t>
-      </w:r>
-      <w:r>
-        <w:t>aming conventions</w:t>
-      </w:r>
+      <w:proofErr w:type="spellStart"/>
+      <w:r>
+        <w:t>Renderpipeline</w:t>
+      </w:r>
+      <w:proofErr w:type="spellEnd"/>
+      <w:r>
+        <w:t xml:space="preserve">, </w:t>
+      </w:r>
+      <w:r>
+        <w:t xml:space="preserve">Structuur en </w:t>
+      </w:r>
+      <w:proofErr w:type="spellStart"/>
+      <w:r>
+        <w:t>n</w:t>
+      </w:r>
+      <w:r>
+        <w:t>aming</w:t>
+      </w:r>
+      <w:proofErr w:type="spellEnd"/>
+      <w:r>
+        <w:t xml:space="preserve"> </w:t>
+      </w:r>
+      <w:proofErr w:type="spellStart"/>
+      <w:r>
+        <w:t>conventions</w:t>
+      </w:r>
+      <w:proofErr w:type="spellEnd"/>
     </w:p>
     <w:tbl>
       <w:tblPr>
@@ -2195,13 +2991,31 @@
             <w:tcW w:w="3216" w:type="dxa"/>
           </w:tcPr>
           <w:p>
-            <w:r>
-              <w:rPr>
-                <w:highlight w:val="yellow"/>
-                <w:lang w:val="en-US"/>
-              </w:rPr>
-              <w:t>Nog bedenken</w:t>
-            </w:r>
+            <w:proofErr w:type="spellStart"/>
+            <w:r>
+              <w:rPr>
+                <w:highlight w:val="yellow"/>
+                <w:lang w:val="en-US"/>
+              </w:rPr>
+              <w:t>Nog</w:t>
+            </w:r>
+            <w:proofErr w:type="spellEnd"/>
+            <w:r>
+              <w:rPr>
+                <w:highlight w:val="yellow"/>
+                <w:lang w:val="en-US"/>
+              </w:rPr>
+              <w:t xml:space="preserve"> </w:t>
+            </w:r>
+            <w:proofErr w:type="spellStart"/>
+            <w:r>
+              <w:rPr>
+                <w:highlight w:val="yellow"/>
+                <w:lang w:val="en-US"/>
+              </w:rPr>
+              <w:t>bedenken</w:t>
+            </w:r>
+            <w:proofErr w:type="spellEnd"/>
           </w:p>
         </w:tc>
       </w:tr>
@@ -2235,16 +3049,37 @@
             <w:tcW w:w="2349" w:type="dxa"/>
           </w:tcPr>
           <w:p>
-            <w:r>
-              <w:t xml:space="preserve">Orientatie vragen stellen: </w:t>
-            </w:r>
-            <w:r>
-              <w:t>Wie had er vorig jaar een net en opgeruimd unity project ? Konden jullie alle onderdelen makkelijk terugvinden? Wist iedereen waar wat moest komen te staan?</w:t>
-            </w:r>
-          </w:p>
-          <w:p>
-            <w:r>
-              <w:t>Welke renderpipeline hebben jullie gekozen? Wie heeft er tijdens de productie moeten wisselen van pipeline?</w:t>
+            <w:proofErr w:type="spellStart"/>
+            <w:r>
+              <w:t>Orientatie</w:t>
+            </w:r>
+            <w:proofErr w:type="spellEnd"/>
+            <w:r>
+              <w:t xml:space="preserve"> vragen stellen: </w:t>
+            </w:r>
+            <w:r>
+              <w:t xml:space="preserve">Wie had er vorig jaar een net en opgeruimd </w:t>
+            </w:r>
+            <w:proofErr w:type="spellStart"/>
+            <w:r>
+              <w:t>unity</w:t>
+            </w:r>
+            <w:proofErr w:type="spellEnd"/>
+            <w:r>
+              <w:t xml:space="preserve"> project ? Konden jullie alle onderdelen makkelijk terugvinden? Wist iedereen waar wat moest komen te staan?</w:t>
+            </w:r>
+          </w:p>
+          <w:p>
+            <w:r>
+              <w:t xml:space="preserve">Welke </w:t>
+            </w:r>
+            <w:proofErr w:type="spellStart"/>
+            <w:r>
+              <w:t>renderpipeline</w:t>
+            </w:r>
+            <w:proofErr w:type="spellEnd"/>
+            <w:r>
+              <w:t xml:space="preserve"> hebben jullie gekozen? Wie heeft er tijdens de productie moeten wisselen van pipeline?</w:t>
             </w:r>
           </w:p>
         </w:tc>
@@ -2291,8 +3126,29 @@
             <w:tcW w:w="2349" w:type="dxa"/>
           </w:tcPr>
           <w:p>
-            <w:r>
-              <w:t xml:space="preserve">Klassiekale UitlegRender pipelines en Structuur </w:t>
+            <w:proofErr w:type="spellStart"/>
+            <w:r>
+              <w:t>Klassiekale</w:t>
+            </w:r>
+            <w:proofErr w:type="spellEnd"/>
+            <w:r>
+              <w:t xml:space="preserve"> </w:t>
+            </w:r>
+            <w:proofErr w:type="spellStart"/>
+            <w:r>
+              <w:t>UitlegRender</w:t>
+            </w:r>
+            <w:proofErr w:type="spellEnd"/>
+            <w:r>
+              <w:t xml:space="preserve"> </w:t>
+            </w:r>
+            <w:proofErr w:type="spellStart"/>
+            <w:r>
+              <w:t>pipelines</w:t>
+            </w:r>
+            <w:proofErr w:type="spellEnd"/>
+            <w:r>
+              <w:t xml:space="preserve"> en Structuur </w:t>
             </w:r>
           </w:p>
         </w:tc>
@@ -2353,14 +3209,43 @@
           </w:tcPr>
           <w:p>
             <w:r>
-              <w:t xml:space="preserve">Opdracht individueel waarin ze hun beoogede unity structuur </w:t>
-            </w:r>
-            <w:r>
-              <w:t xml:space="preserve">en naming conventions </w:t>
-            </w:r>
-            <w:r>
-              <w:t>in kaart brengen via miro</w:t>
-            </w:r>
+              <w:t xml:space="preserve">Opdracht individueel waarin ze hun beoogede </w:t>
+            </w:r>
+            <w:proofErr w:type="spellStart"/>
+            <w:r>
+              <w:t>unity</w:t>
+            </w:r>
+            <w:proofErr w:type="spellEnd"/>
+            <w:r>
+              <w:t xml:space="preserve"> structuur </w:t>
+            </w:r>
+            <w:r>
+              <w:t xml:space="preserve">en </w:t>
+            </w:r>
+            <w:proofErr w:type="spellStart"/>
+            <w:r>
+              <w:t>naming</w:t>
+            </w:r>
+            <w:proofErr w:type="spellEnd"/>
+            <w:r>
+              <w:t xml:space="preserve"> </w:t>
+            </w:r>
+            <w:proofErr w:type="spellStart"/>
+            <w:r>
+              <w:t>conventions</w:t>
+            </w:r>
+            <w:proofErr w:type="spellEnd"/>
+            <w:r>
+              <w:t xml:space="preserve"> </w:t>
+            </w:r>
+            <w:r>
+              <w:t xml:space="preserve">in kaart brengen via </w:t>
+            </w:r>
+            <w:proofErr w:type="spellStart"/>
+            <w:r>
+              <w:t>miro</w:t>
+            </w:r>
+            <w:proofErr w:type="spellEnd"/>
           </w:p>
         </w:tc>
         <w:tc>
@@ -2387,6 +3272,7 @@
                 </w:rPr>
                 <w:t xml:space="preserve"> </w:t>
               </w:r>
+              <w:proofErr w:type="spellStart"/>
               <w:r>
                 <w:rPr>
                   <w:rStyle w:val="Hyperlink"/>
@@ -2394,6 +3280,7 @@
                 </w:rPr>
                 <w:t>Miro</w:t>
               </w:r>
+              <w:proofErr w:type="spellEnd"/>
             </w:hyperlink>
             <w:r>
               <w:rPr>
@@ -2405,7 +3292,21 @@
               <w:rPr>
                 <w:highlight w:val="yellow"/>
               </w:rPr>
-              <w:t>uitwerken structuur op simulise zetten</w:t>
+              <w:t xml:space="preserve">uitwerken structuur op </w:t>
+            </w:r>
+            <w:proofErr w:type="spellStart"/>
+            <w:r>
+              <w:rPr>
+                <w:highlight w:val="yellow"/>
+              </w:rPr>
+              <w:t>simulise</w:t>
+            </w:r>
+            <w:proofErr w:type="spellEnd"/>
+            <w:r>
+              <w:rPr>
+                <w:highlight w:val="yellow"/>
+              </w:rPr>
+              <w:t xml:space="preserve"> zetten</w:t>
             </w:r>
             <w:r>
               <w:rPr>
@@ -2519,12 +3420,20 @@
           <w:lang w:val="en-US"/>
         </w:rPr>
       </w:pPr>
+      <w:proofErr w:type="spellStart"/>
       <w:r>
         <w:rPr>
           <w:lang w:val="en-US"/>
         </w:rPr>
         <w:lastRenderedPageBreak/>
-        <w:t xml:space="preserve">Lesplan les </w:t>
+        <w:t>Lesplan</w:t>
+      </w:r>
+      <w:proofErr w:type="spellEnd"/>
+      <w:r>
+        <w:rPr>
+          <w:lang w:val="en-US"/>
+        </w:rPr>
+        <w:t xml:space="preserve"> les </w:t>
       </w:r>
       <w:r>
         <w:rPr>
@@ -2536,7 +3445,14 @@
         <w:rPr>
           <w:lang w:val="en-US"/>
         </w:rPr>
-        <w:t xml:space="preserve"> : Sprites, Animations &amp; S</w:t>
+        <w:t xml:space="preserve"> : Sprites, Animations &amp; </w:t>
+      </w:r>
+      <w:proofErr w:type="spellStart"/>
+      <w:r>
+        <w:rPr>
+          <w:lang w:val="en-US"/>
+        </w:rPr>
+        <w:t>S</w:t>
       </w:r>
       <w:r>
         <w:rPr>
@@ -2544,6 +3460,7 @@
         </w:rPr>
         <w:t>pritesheets</w:t>
       </w:r>
+      <w:proofErr w:type="spellEnd"/>
     </w:p>
     <w:p>
       <w:pPr>
@@ -2571,27 +3488,88 @@
     </w:p>
     <w:p>
       <w:r>
-        <w:t>De studenten weten wat sprites zijn</w:t>
-      </w:r>
-    </w:p>
-    <w:p>
-      <w:r>
-        <w:t>De studenten kennen meerdere manieren om in unity 2d nimaties te maken</w:t>
-      </w:r>
-    </w:p>
-    <w:p>
-      <w:r>
-        <w:t>De studenten kunnen een animatie maken in unity met verschillende onderdelen als sprites</w:t>
-      </w:r>
-    </w:p>
-    <w:p>
-      <w:r>
-        <w:t>De studenten kunnen een sprite sequence importeren en als animatie implementeren</w:t>
-      </w:r>
-    </w:p>
-    <w:p>
-      <w:r>
-        <w:t>De studenten kunnen een sprite sheet importeren en i</w:t>
+        <w:t xml:space="preserve">De studenten weten wat </w:t>
+      </w:r>
+      <w:proofErr w:type="spellStart"/>
+      <w:r>
+        <w:t>sprites</w:t>
+      </w:r>
+      <w:proofErr w:type="spellEnd"/>
+      <w:r>
+        <w:t xml:space="preserve"> zijn</w:t>
+      </w:r>
+    </w:p>
+    <w:p>
+      <w:r>
+        <w:t xml:space="preserve">De studenten kennen meerdere manieren om in </w:t>
+      </w:r>
+      <w:proofErr w:type="spellStart"/>
+      <w:r>
+        <w:t>unity</w:t>
+      </w:r>
+      <w:proofErr w:type="spellEnd"/>
+      <w:r>
+        <w:t xml:space="preserve"> 2d </w:t>
+      </w:r>
+      <w:proofErr w:type="spellStart"/>
+      <w:r>
+        <w:t>nimaties</w:t>
+      </w:r>
+      <w:proofErr w:type="spellEnd"/>
+      <w:r>
+        <w:t xml:space="preserve"> te maken</w:t>
+      </w:r>
+    </w:p>
+    <w:p>
+      <w:r>
+        <w:t xml:space="preserve">De studenten kunnen een animatie maken in </w:t>
+      </w:r>
+      <w:proofErr w:type="spellStart"/>
+      <w:r>
+        <w:t>unity</w:t>
+      </w:r>
+      <w:proofErr w:type="spellEnd"/>
+      <w:r>
+        <w:t xml:space="preserve"> met verschillende onderdelen als </w:t>
+      </w:r>
+      <w:proofErr w:type="spellStart"/>
+      <w:r>
+        <w:t>sprites</w:t>
+      </w:r>
+      <w:proofErr w:type="spellEnd"/>
+    </w:p>
+    <w:p>
+      <w:r>
+        <w:t xml:space="preserve">De studenten kunnen een </w:t>
+      </w:r>
+      <w:proofErr w:type="spellStart"/>
+      <w:r>
+        <w:t>sprite</w:t>
+      </w:r>
+      <w:proofErr w:type="spellEnd"/>
+      <w:r>
+        <w:t xml:space="preserve"> </w:t>
+      </w:r>
+      <w:proofErr w:type="spellStart"/>
+      <w:r>
+        <w:t>sequence</w:t>
+      </w:r>
+      <w:proofErr w:type="spellEnd"/>
+      <w:r>
+        <w:t xml:space="preserve"> importeren en als animatie implementeren</w:t>
+      </w:r>
+    </w:p>
+    <w:p>
+      <w:r>
+        <w:t xml:space="preserve">De studenten kunnen een </w:t>
+      </w:r>
+      <w:proofErr w:type="spellStart"/>
+      <w:r>
+        <w:t>sprite</w:t>
+      </w:r>
+      <w:proofErr w:type="spellEnd"/>
+      <w:r>
+        <w:t xml:space="preserve"> sheet importeren en i</w:t>
       </w:r>
       <w:r>
         <w:t>m</w:t>
@@ -2600,7 +3578,15 @@
         <w:t>plementeren als animatie</w:t>
       </w:r>
       <w:r>
-        <w:t xml:space="preserve"> (particles)</w:t>
+        <w:t xml:space="preserve"> (</w:t>
+      </w:r>
+      <w:proofErr w:type="spellStart"/>
+      <w:r>
+        <w:t>particles</w:t>
+      </w:r>
+      <w:proofErr w:type="spellEnd"/>
+      <w:r>
+        <w:t>)</w:t>
       </w:r>
     </w:p>
     <w:p>
@@ -2620,12 +3606,68 @@
     </w:p>
     <w:p>
       <w:r>
-        <w:t>De studenten hebben tot nog toe alleen 3d character animaties vanuit mixamo geimplementeerd. Dit is de eerste keer dat we ook de inplementatie van 2d aniamaties behandelen.</w:t>
-      </w:r>
-    </w:p>
-    <w:p>
-      <w:r>
-        <w:t>Waarschijnlijk gaat Suryani 1 uur in de week bij de flex les met de studenten aan de gang om in aseprite 2d animaties te maken. Zodoende kunnen de studenten dus ook hun eigen animaties gebruiken voor de opdrachten.</w:t>
+        <w:t xml:space="preserve">De studenten hebben tot nog toe alleen 3d </w:t>
+      </w:r>
+      <w:proofErr w:type="spellStart"/>
+      <w:r>
+        <w:t>character</w:t>
+      </w:r>
+      <w:proofErr w:type="spellEnd"/>
+      <w:r>
+        <w:t xml:space="preserve"> animaties vanuit </w:t>
+      </w:r>
+      <w:proofErr w:type="spellStart"/>
+      <w:r>
+        <w:t>mixamo</w:t>
+      </w:r>
+      <w:proofErr w:type="spellEnd"/>
+      <w:r>
+        <w:t xml:space="preserve"> </w:t>
+      </w:r>
+      <w:proofErr w:type="spellStart"/>
+      <w:r>
+        <w:t>geimplementeerd</w:t>
+      </w:r>
+      <w:proofErr w:type="spellEnd"/>
+      <w:r>
+        <w:t xml:space="preserve">. Dit is de eerste keer dat we ook de </w:t>
+      </w:r>
+      <w:proofErr w:type="spellStart"/>
+      <w:r>
+        <w:t>inplementatie</w:t>
+      </w:r>
+      <w:proofErr w:type="spellEnd"/>
+      <w:r>
+        <w:t xml:space="preserve"> van 2d </w:t>
+      </w:r>
+      <w:proofErr w:type="spellStart"/>
+      <w:r>
+        <w:t>aniamaties</w:t>
+      </w:r>
+      <w:proofErr w:type="spellEnd"/>
+      <w:r>
+        <w:t xml:space="preserve"> behandelen.</w:t>
+      </w:r>
+    </w:p>
+    <w:p>
+      <w:r>
+        <w:t xml:space="preserve">Waarschijnlijk gaat Suryani 1 uur in de week bij de </w:t>
+      </w:r>
+      <w:proofErr w:type="spellStart"/>
+      <w:r>
+        <w:t>flex</w:t>
+      </w:r>
+      <w:proofErr w:type="spellEnd"/>
+      <w:r>
+        <w:t xml:space="preserve"> les met de studenten aan de gang om in </w:t>
+      </w:r>
+      <w:proofErr w:type="spellStart"/>
+      <w:r>
+        <w:t>aseprite</w:t>
+      </w:r>
+      <w:proofErr w:type="spellEnd"/>
+      <w:r>
+        <w:t xml:space="preserve"> 2d animaties te maken. Zodoende kunnen de studenten dus ook hun eigen animaties gebruiken voor de opdrachten.</w:t>
       </w:r>
     </w:p>
     <w:p/>
@@ -2681,7 +3723,15 @@
     </w:p>
     <w:p>
       <w:r>
-        <w:t>In het towerdefense project verwerken de studenten zelf ook 2d animaties</w:t>
+        <w:t xml:space="preserve">In het </w:t>
+      </w:r>
+      <w:proofErr w:type="spellStart"/>
+      <w:r>
+        <w:t>towerdefense</w:t>
+      </w:r>
+      <w:proofErr w:type="spellEnd"/>
+      <w:r>
+        <w:t xml:space="preserve"> project verwerken de studenten zelf ook 2d animaties</w:t>
       </w:r>
     </w:p>
     <w:p>
@@ -2696,12 +3746,20 @@
           <w:lang w:val="en-US"/>
         </w:rPr>
       </w:pPr>
+      <w:proofErr w:type="spellStart"/>
       <w:r>
         <w:rPr>
           <w:lang w:val="en-US"/>
         </w:rPr>
         <w:lastRenderedPageBreak/>
-        <w:t xml:space="preserve">Lesplan les </w:t>
+        <w:t>Lesplan</w:t>
+      </w:r>
+      <w:proofErr w:type="spellEnd"/>
+      <w:r>
+        <w:rPr>
+          <w:lang w:val="en-US"/>
+        </w:rPr>
+        <w:t xml:space="preserve"> les </w:t>
       </w:r>
       <w:r>
         <w:rPr>
@@ -2713,7 +3771,14 @@
         <w:rPr>
           <w:lang w:val="en-US"/>
         </w:rPr>
-        <w:t xml:space="preserve"> : Sprites, Animations &amp; S</w:t>
+        <w:t xml:space="preserve"> : Sprites, Animations &amp; </w:t>
+      </w:r>
+      <w:proofErr w:type="spellStart"/>
+      <w:r>
+        <w:rPr>
+          <w:lang w:val="en-US"/>
+        </w:rPr>
+        <w:t>S</w:t>
       </w:r>
       <w:r>
         <w:rPr>
@@ -2721,6 +3786,7 @@
         </w:rPr>
         <w:t>pritesheets</w:t>
       </w:r>
+      <w:proofErr w:type="spellEnd"/>
     </w:p>
     <w:tbl>
       <w:tblPr>
@@ -2804,13 +3870,31 @@
             <w:tcW w:w="3216" w:type="dxa"/>
           </w:tcPr>
           <w:p>
-            <w:r>
-              <w:rPr>
-                <w:highlight w:val="yellow"/>
-                <w:lang w:val="en-US"/>
-              </w:rPr>
-              <w:t>Nog bedenken</w:t>
-            </w:r>
+            <w:proofErr w:type="spellStart"/>
+            <w:r>
+              <w:rPr>
+                <w:highlight w:val="yellow"/>
+                <w:lang w:val="en-US"/>
+              </w:rPr>
+              <w:t>Nog</w:t>
+            </w:r>
+            <w:proofErr w:type="spellEnd"/>
+            <w:r>
+              <w:rPr>
+                <w:highlight w:val="yellow"/>
+                <w:lang w:val="en-US"/>
+              </w:rPr>
+              <w:t xml:space="preserve"> </w:t>
+            </w:r>
+            <w:proofErr w:type="spellStart"/>
+            <w:r>
+              <w:rPr>
+                <w:highlight w:val="yellow"/>
+                <w:lang w:val="en-US"/>
+              </w:rPr>
+              <w:t>bedenken</w:t>
+            </w:r>
+            <w:proofErr w:type="spellEnd"/>
           </w:p>
         </w:tc>
       </w:tr>
@@ -2844,11 +3928,24 @@
             <w:tcW w:w="2349" w:type="dxa"/>
           </w:tcPr>
           <w:p>
-            <w:r>
-              <w:t xml:space="preserve">Orientatie vragen stellen: </w:t>
-            </w:r>
-            <w:r>
-              <w:t>Wie heeft er in Mythe een 2d game gemaakt? Wie heeft er met 2d animaties gewerkt? Hoe was dat? Heb je de animaties op de juiste manier geimplementeerd? Hebben jullie daar problemen mee ondervonden? Was dit makkelijk te begrijpen? Wat is het verschil en de overeenkomst met 3d animaties?</w:t>
+            <w:proofErr w:type="spellStart"/>
+            <w:r>
+              <w:t>Orientatie</w:t>
+            </w:r>
+            <w:proofErr w:type="spellEnd"/>
+            <w:r>
+              <w:t xml:space="preserve"> vragen stellen: </w:t>
+            </w:r>
+            <w:r>
+              <w:t xml:space="preserve">Wie heeft er in Mythe een 2d game gemaakt? Wie heeft er met 2d animaties gewerkt? Hoe was dat? Heb je de animaties op de juiste manier </w:t>
+            </w:r>
+            <w:proofErr w:type="spellStart"/>
+            <w:r>
+              <w:t>geimplementeerd</w:t>
+            </w:r>
+            <w:proofErr w:type="spellEnd"/>
+            <w:r>
+              <w:t>? Hebben jullie daar problemen mee ondervonden? Was dit makkelijk te begrijpen? Wat is het verschil en de overeenkomst met 3d animaties?</w:t>
             </w:r>
           </w:p>
         </w:tc>
@@ -2889,8 +3986,21 @@
             <w:tcW w:w="2349" w:type="dxa"/>
           </w:tcPr>
           <w:p>
-            <w:r>
-              <w:t xml:space="preserve">Klassiekale Uitleg 2d animations </w:t>
+            <w:proofErr w:type="spellStart"/>
+            <w:r>
+              <w:t>Klassiekale</w:t>
+            </w:r>
+            <w:proofErr w:type="spellEnd"/>
+            <w:r>
+              <w:t xml:space="preserve"> Uitleg 2d </w:t>
+            </w:r>
+            <w:proofErr w:type="spellStart"/>
+            <w:r>
+              <w:t>animations</w:t>
+            </w:r>
+            <w:proofErr w:type="spellEnd"/>
+            <w:r>
+              <w:t xml:space="preserve"> </w:t>
             </w:r>
           </w:p>
         </w:tc>
@@ -2948,14 +4058,30 @@
               <w:rPr>
                 <w:lang w:val="en-US"/>
               </w:rPr>
-              <w:t xml:space="preserve">video kijken </w:t>
-            </w:r>
+              <w:t xml:space="preserve">video </w:t>
+            </w:r>
+            <w:proofErr w:type="spellStart"/>
+            <w:r>
+              <w:rPr>
+                <w:lang w:val="en-US"/>
+              </w:rPr>
+              <w:t>kijken</w:t>
+            </w:r>
+            <w:proofErr w:type="spellEnd"/>
+            <w:r>
+              <w:rPr>
+                <w:lang w:val="en-US"/>
+              </w:rPr>
+              <w:t xml:space="preserve"> </w:t>
+            </w:r>
+            <w:proofErr w:type="spellStart"/>
             <w:r>
               <w:rPr>
                 <w:lang w:val="en-US"/>
               </w:rPr>
               <w:t>animeren</w:t>
             </w:r>
+            <w:proofErr w:type="spellEnd"/>
             <w:r>
               <w:rPr>
                 <w:lang w:val="en-US"/>
@@ -2974,12 +4100,22 @@
               </w:rPr>
               <w:t xml:space="preserve">nity.  </w:t>
             </w:r>
-            <w:r>
-              <w:t>Evt mogen de studenten p</w:t>
-            </w:r>
-            <w:r>
-              <w:t>roberen zelf mee te doen en te reproduceren. Meegeven als huiswerk. Op simulise</w:t>
-            </w:r>
+            <w:proofErr w:type="spellStart"/>
+            <w:r>
+              <w:t>Evt</w:t>
+            </w:r>
+            <w:proofErr w:type="spellEnd"/>
+            <w:r>
+              <w:t xml:space="preserve"> mogen de studenten p</w:t>
+            </w:r>
+            <w:r>
+              <w:t xml:space="preserve">roberen zelf mee te doen en te reproduceren. Meegeven als huiswerk. Op </w:t>
+            </w:r>
+            <w:proofErr w:type="spellStart"/>
+            <w:r>
+              <w:t>simulise</w:t>
+            </w:r>
+            <w:proofErr w:type="spellEnd"/>
           </w:p>
         </w:tc>
         <w:tc>
@@ -2998,7 +4134,23 @@
                 <w:highlight w:val="yellow"/>
                 <w:lang w:val="en-US"/>
               </w:rPr>
-              <w:t>Demo video met een 2d character idle , walk en attack</w:t>
+              <w:t xml:space="preserve">Demo video met </w:t>
+            </w:r>
+            <w:proofErr w:type="spellStart"/>
+            <w:r>
+              <w:rPr>
+                <w:highlight w:val="yellow"/>
+                <w:lang w:val="en-US"/>
+              </w:rPr>
+              <w:t>een</w:t>
+            </w:r>
+            <w:proofErr w:type="spellEnd"/>
+            <w:r>
+              <w:rPr>
+                <w:highlight w:val="yellow"/>
+                <w:lang w:val="en-US"/>
+              </w:rPr>
+              <w:t xml:space="preserve"> 2d character idle , walk en attack</w:t>
             </w:r>
             <w:r>
               <w:rPr>
@@ -3040,7 +4192,47 @@
           </w:tcPr>
           <w:p>
             <w:r>
-              <w:t>Opdrachten in  voor het implementeren van een sprite sequence (explosion) en een spritesheet (partice effect)</w:t>
+              <w:t xml:space="preserve">Opdrachten in  voor het implementeren van een </w:t>
+            </w:r>
+            <w:proofErr w:type="spellStart"/>
+            <w:r>
+              <w:t>sprite</w:t>
+            </w:r>
+            <w:proofErr w:type="spellEnd"/>
+            <w:r>
+              <w:t xml:space="preserve"> </w:t>
+            </w:r>
+            <w:proofErr w:type="spellStart"/>
+            <w:r>
+              <w:t>sequence</w:t>
+            </w:r>
+            <w:proofErr w:type="spellEnd"/>
+            <w:r>
+              <w:t xml:space="preserve"> (</w:t>
+            </w:r>
+            <w:proofErr w:type="spellStart"/>
+            <w:r>
+              <w:t>explosion</w:t>
+            </w:r>
+            <w:proofErr w:type="spellEnd"/>
+            <w:r>
+              <w:t xml:space="preserve">) en een </w:t>
+            </w:r>
+            <w:proofErr w:type="spellStart"/>
+            <w:r>
+              <w:t>spritesheet</w:t>
+            </w:r>
+            <w:proofErr w:type="spellEnd"/>
+            <w:r>
+              <w:t xml:space="preserve"> (</w:t>
+            </w:r>
+            <w:proofErr w:type="spellStart"/>
+            <w:r>
+              <w:t>partice</w:t>
+            </w:r>
+            <w:proofErr w:type="spellEnd"/>
+            <w:r>
+              <w:t xml:space="preserve"> effect)</w:t>
             </w:r>
             <w:r>
               <w:t xml:space="preserve">. Gebruiken effecten bijvoorbeeld via </w:t>
@@ -3060,11 +4252,61 @@
                 <w:lang w:val="en-US"/>
               </w:rPr>
             </w:pPr>
-            <w:r>
-              <w:rPr>
-                <w:lang w:val="en-US"/>
-              </w:rPr>
-              <w:t xml:space="preserve">Evt eigen sequences of spritesheets uit aseprite? </w:t>
+            <w:proofErr w:type="spellStart"/>
+            <w:r>
+              <w:rPr>
+                <w:lang w:val="en-US"/>
+              </w:rPr>
+              <w:t>Evt</w:t>
+            </w:r>
+            <w:proofErr w:type="spellEnd"/>
+            <w:r>
+              <w:rPr>
+                <w:lang w:val="en-US"/>
+              </w:rPr>
+              <w:t xml:space="preserve"> eigen sequences of </w:t>
+            </w:r>
+            <w:proofErr w:type="spellStart"/>
+            <w:r>
+              <w:rPr>
+                <w:lang w:val="en-US"/>
+              </w:rPr>
+              <w:t>spritesheets</w:t>
+            </w:r>
+            <w:proofErr w:type="spellEnd"/>
+            <w:r>
+              <w:rPr>
+                <w:lang w:val="en-US"/>
+              </w:rPr>
+              <w:t xml:space="preserve"> </w:t>
+            </w:r>
+            <w:proofErr w:type="spellStart"/>
+            <w:r>
+              <w:rPr>
+                <w:lang w:val="en-US"/>
+              </w:rPr>
+              <w:t>uit</w:t>
+            </w:r>
+            <w:proofErr w:type="spellEnd"/>
+            <w:r>
+              <w:rPr>
+                <w:lang w:val="en-US"/>
+              </w:rPr>
+              <w:t xml:space="preserve"> </w:t>
+            </w:r>
+            <w:proofErr w:type="spellStart"/>
+            <w:r>
+              <w:rPr>
+                <w:lang w:val="en-US"/>
+              </w:rPr>
+              <w:t>aseprite</w:t>
+            </w:r>
+            <w:proofErr w:type="spellEnd"/>
+            <w:r>
+              <w:rPr>
+                <w:lang w:val="en-US"/>
+              </w:rPr>
+              <w:t xml:space="preserve">? </w:t>
             </w:r>
             <w:r>
               <w:rPr>
@@ -3088,7 +4330,35 @@
               <w:rPr>
                 <w:highlight w:val="yellow"/>
               </w:rPr>
-              <w:t>Opdrachten op simulise (readme) met stap voor stap instructie</w:t>
+              <w:t xml:space="preserve">Opdrachten op </w:t>
+            </w:r>
+            <w:proofErr w:type="spellStart"/>
+            <w:r>
+              <w:rPr>
+                <w:highlight w:val="yellow"/>
+              </w:rPr>
+              <w:t>simulise</w:t>
+            </w:r>
+            <w:proofErr w:type="spellEnd"/>
+            <w:r>
+              <w:rPr>
+                <w:highlight w:val="yellow"/>
+              </w:rPr>
+              <w:t xml:space="preserve"> (</w:t>
+            </w:r>
+            <w:proofErr w:type="spellStart"/>
+            <w:r>
+              <w:rPr>
+                <w:highlight w:val="yellow"/>
+              </w:rPr>
+              <w:t>readme</w:t>
+            </w:r>
+            <w:proofErr w:type="spellEnd"/>
+            <w:r>
+              <w:rPr>
+                <w:highlight w:val="yellow"/>
+              </w:rPr>
+              <w:t>) met stap voor stap instructie</w:t>
             </w:r>
           </w:p>
         </w:tc>
@@ -3194,12 +4464,20 @@
           <w:lang w:val="en-US"/>
         </w:rPr>
       </w:pPr>
+      <w:proofErr w:type="spellStart"/>
       <w:r>
         <w:rPr>
           <w:lang w:val="en-US"/>
         </w:rPr>
         <w:lastRenderedPageBreak/>
-        <w:t xml:space="preserve">Lesplan les </w:t>
+        <w:t>Lesplan</w:t>
+      </w:r>
+      <w:proofErr w:type="spellEnd"/>
+      <w:r>
+        <w:rPr>
+          <w:lang w:val="en-US"/>
+        </w:rPr>
+        <w:t xml:space="preserve"> les </w:t>
       </w:r>
       <w:r>
         <w:rPr>
@@ -3213,12 +4491,28 @@
         </w:rPr>
         <w:t xml:space="preserve"> : </w:t>
       </w:r>
-      <w:r>
-        <w:rPr>
-          <w:lang w:val="en-US"/>
-        </w:rPr>
-        <w:t>Usertesen, playability, replayability</w:t>
-      </w:r>
+      <w:proofErr w:type="spellStart"/>
+      <w:r>
+        <w:rPr>
+          <w:lang w:val="en-US"/>
+        </w:rPr>
+        <w:t>Usertesen</w:t>
+      </w:r>
+      <w:proofErr w:type="spellEnd"/>
+      <w:r>
+        <w:rPr>
+          <w:lang w:val="en-US"/>
+        </w:rPr>
+        <w:t xml:space="preserve">, playability, </w:t>
+      </w:r>
+      <w:proofErr w:type="spellStart"/>
+      <w:r>
+        <w:rPr>
+          <w:lang w:val="en-US"/>
+        </w:rPr>
+        <w:t>replayability</w:t>
+      </w:r>
+      <w:proofErr w:type="spellEnd"/>
     </w:p>
     <w:p>
       <w:pPr>
@@ -3244,7 +4538,15 @@
     </w:p>
     <w:p>
       <w:r>
-        <w:t>De studenten weten het verschil tussen playtesten en usertesten</w:t>
+        <w:t xml:space="preserve">De studenten weten het verschil tussen </w:t>
+      </w:r>
+      <w:proofErr w:type="spellStart"/>
+      <w:r>
+        <w:t>playtesten</w:t>
+      </w:r>
+      <w:proofErr w:type="spellEnd"/>
+      <w:r>
+        <w:t xml:space="preserve"> en usertesten</w:t>
       </w:r>
     </w:p>
     <w:p>
@@ -3273,7 +4575,23 @@
         <w:t xml:space="preserve"> </w:t>
       </w:r>
       <w:r>
-        <w:t>weten wat playability en replayability is en kunnen bedenken waar ze op kunnen letten om hierop te testen</w:t>
+        <w:t xml:space="preserve">weten wat </w:t>
+      </w:r>
+      <w:proofErr w:type="spellStart"/>
+      <w:r>
+        <w:t>playability</w:t>
+      </w:r>
+      <w:proofErr w:type="spellEnd"/>
+      <w:r>
+        <w:t xml:space="preserve"> en </w:t>
+      </w:r>
+      <w:proofErr w:type="spellStart"/>
+      <w:r>
+        <w:t>replayability</w:t>
+      </w:r>
+      <w:proofErr w:type="spellEnd"/>
+      <w:r>
+        <w:t xml:space="preserve"> is en kunnen bedenken waar ze op kunnen letten om hierop te testen</w:t>
       </w:r>
     </w:p>
     <w:p>
@@ -3299,13 +4617,37 @@
     </w:p>
     <w:p>
       <w:r>
-        <w:t>Tot nu toe zijn de studenten vooral bezig geweest met het uberhaupt werkend krijgen van mechanics voor hun games. Er is nog nooit echt tijd en aandacht geweest voor het kijken naar de kwaliteit van wat er gemaakt is.</w:t>
+        <w:t xml:space="preserve">Tot nu toe zijn de studenten vooral bezig geweest met het </w:t>
+      </w:r>
+      <w:proofErr w:type="spellStart"/>
+      <w:r>
+        <w:t>uberhaupt</w:t>
+      </w:r>
+      <w:proofErr w:type="spellEnd"/>
+      <w:r>
+        <w:t xml:space="preserve"> werkend krijgen van </w:t>
+      </w:r>
+      <w:proofErr w:type="spellStart"/>
+      <w:r>
+        <w:t>mechanics</w:t>
+      </w:r>
+      <w:proofErr w:type="spellEnd"/>
+      <w:r>
+        <w:t xml:space="preserve"> voor hun games. Er is nog nooit echt tijd en aandacht geweest voor het kijken naar de kwaliteit van wat er gemaakt is.</w:t>
       </w:r>
     </w:p>
     <w:p/>
     <w:p>
       <w:r>
-        <w:t>Het is nu van belang dat de studenten bewust worden van kwaliteitseisen en hoe deze voor games via  usertesting beoordeeld kunnen worden.</w:t>
+        <w:t xml:space="preserve">Het is nu van belang dat de studenten bewust worden van kwaliteitseisen en hoe deze voor games via  </w:t>
+      </w:r>
+      <w:proofErr w:type="spellStart"/>
+      <w:r>
+        <w:t>usertesting</w:t>
+      </w:r>
+      <w:proofErr w:type="spellEnd"/>
+      <w:r>
+        <w:t xml:space="preserve"> beoordeeld kunnen worden.</w:t>
       </w:r>
     </w:p>
     <w:p/>
@@ -3326,7 +4668,15 @@
     </w:p>
     <w:p>
       <w:r>
-        <w:t>De studenten schrijven een testplan voor het testen van een game die ze op hun eigen steam account hebben staan. Ze bepalen de doelgroep van de game en gaan met deze doelgroep een usertest houden volgens plan. Deze nemen ze op en gebruiken ze om een analyse uit te voeren en uiteindelijk conclusies te onderbouwen.</w:t>
+        <w:t xml:space="preserve">De studenten schrijven een testplan voor het testen van een game die ze op hun eigen </w:t>
+      </w:r>
+      <w:proofErr w:type="spellStart"/>
+      <w:r>
+        <w:t>steam</w:t>
+      </w:r>
+      <w:proofErr w:type="spellEnd"/>
+      <w:r>
+        <w:t xml:space="preserve"> account hebben staan. Ze bepalen de doelgroep van de game en gaan met deze doelgroep een usertest houden volgens plan. Deze nemen ze op en gebruiken ze om een analyse uit te voeren en uiteindelijk conclusies te onderbouwen.</w:t>
       </w:r>
     </w:p>
     <w:p/>
@@ -3362,12 +4712,20 @@
           <w:lang w:val="en-US"/>
         </w:rPr>
       </w:pPr>
+      <w:proofErr w:type="spellStart"/>
       <w:r>
         <w:rPr>
           <w:lang w:val="en-US"/>
         </w:rPr>
         <w:lastRenderedPageBreak/>
-        <w:t xml:space="preserve">Lesplan les </w:t>
+        <w:t>Lesplan</w:t>
+      </w:r>
+      <w:proofErr w:type="spellEnd"/>
+      <w:r>
+        <w:rPr>
+          <w:lang w:val="en-US"/>
+        </w:rPr>
+        <w:t xml:space="preserve"> les </w:t>
       </w:r>
       <w:r>
         <w:rPr>
@@ -3381,12 +4739,28 @@
         </w:rPr>
         <w:t xml:space="preserve"> : </w:t>
       </w:r>
-      <w:r>
-        <w:rPr>
-          <w:lang w:val="en-US"/>
-        </w:rPr>
-        <w:t>Usertesen, playability, replayability</w:t>
-      </w:r>
+      <w:proofErr w:type="spellStart"/>
+      <w:r>
+        <w:rPr>
+          <w:lang w:val="en-US"/>
+        </w:rPr>
+        <w:t>Usertesen</w:t>
+      </w:r>
+      <w:proofErr w:type="spellEnd"/>
+      <w:r>
+        <w:rPr>
+          <w:lang w:val="en-US"/>
+        </w:rPr>
+        <w:t xml:space="preserve">, playability, </w:t>
+      </w:r>
+      <w:proofErr w:type="spellStart"/>
+      <w:r>
+        <w:rPr>
+          <w:lang w:val="en-US"/>
+        </w:rPr>
+        <w:t>replayability</w:t>
+      </w:r>
+      <w:proofErr w:type="spellEnd"/>
     </w:p>
     <w:tbl>
       <w:tblPr>
@@ -3470,13 +4844,31 @@
             <w:tcW w:w="3216" w:type="dxa"/>
           </w:tcPr>
           <w:p>
-            <w:r>
-              <w:rPr>
-                <w:highlight w:val="yellow"/>
-                <w:lang w:val="en-US"/>
-              </w:rPr>
-              <w:t>Nog bedenken</w:t>
-            </w:r>
+            <w:proofErr w:type="spellStart"/>
+            <w:r>
+              <w:rPr>
+                <w:highlight w:val="yellow"/>
+                <w:lang w:val="en-US"/>
+              </w:rPr>
+              <w:t>Nog</w:t>
+            </w:r>
+            <w:proofErr w:type="spellEnd"/>
+            <w:r>
+              <w:rPr>
+                <w:highlight w:val="yellow"/>
+                <w:lang w:val="en-US"/>
+              </w:rPr>
+              <w:t xml:space="preserve"> </w:t>
+            </w:r>
+            <w:proofErr w:type="spellStart"/>
+            <w:r>
+              <w:rPr>
+                <w:highlight w:val="yellow"/>
+                <w:lang w:val="en-US"/>
+              </w:rPr>
+              <w:t>bedenken</w:t>
+            </w:r>
+            <w:proofErr w:type="spellEnd"/>
           </w:p>
         </w:tc>
       </w:tr>
@@ -3510,8 +4902,13 @@
             <w:tcW w:w="2349" w:type="dxa"/>
           </w:tcPr>
           <w:p>
-            <w:r>
-              <w:t xml:space="preserve">Orientatie vragen stellen: </w:t>
+            <w:proofErr w:type="spellStart"/>
+            <w:r>
+              <w:t>Orientatie</w:t>
+            </w:r>
+            <w:proofErr w:type="spellEnd"/>
+            <w:r>
+              <w:t xml:space="preserve"> vragen stellen: </w:t>
             </w:r>
             <w:r>
               <w:t>Wie heeft er wel eens games getest? Wat is testen? Wat test je dan? Hoe bepaal je of iets goed is? Waar kijk je naar? Wat gebeurt er met de resultaten van een test? Wat is het doel van testen?</w:t>
@@ -3556,8 +4953,21 @@
           </w:tcPr>
           <w:p>
             <w:r>
-              <w:t>Usertesten , playability , replayability</w:t>
-            </w:r>
+              <w:t xml:space="preserve">Usertesten , </w:t>
+            </w:r>
+            <w:proofErr w:type="spellStart"/>
+            <w:r>
+              <w:t>playability</w:t>
+            </w:r>
+            <w:proofErr w:type="spellEnd"/>
+            <w:r>
+              <w:t xml:space="preserve"> , </w:t>
+            </w:r>
+            <w:proofErr w:type="spellStart"/>
+            <w:r>
+              <w:t>replayability</w:t>
+            </w:r>
+            <w:proofErr w:type="spellEnd"/>
           </w:p>
           <w:p/>
         </w:tc>
@@ -3576,20 +4986,67 @@
                 <w:highlight w:val="yellow"/>
                 <w:lang w:val="en-US"/>
               </w:rPr>
-              <w:t>Miro presentatie maken</w:t>
-            </w:r>
-            <w:r>
-              <w:rPr>
-                <w:lang w:val="en-US"/>
-              </w:rPr>
-              <w:t xml:space="preserve"> over playability re</w:t>
-            </w:r>
-            <w:r>
-              <w:rPr>
-                <w:lang w:val="en-US"/>
-              </w:rPr>
-              <w:t>playability en usertesten</w:t>
-            </w:r>
+              <w:t xml:space="preserve">Miro </w:t>
+            </w:r>
+            <w:proofErr w:type="spellStart"/>
+            <w:r>
+              <w:rPr>
+                <w:highlight w:val="yellow"/>
+                <w:lang w:val="en-US"/>
+              </w:rPr>
+              <w:t>presentatie</w:t>
+            </w:r>
+            <w:proofErr w:type="spellEnd"/>
+            <w:r>
+              <w:rPr>
+                <w:highlight w:val="yellow"/>
+                <w:lang w:val="en-US"/>
+              </w:rPr>
+              <w:t xml:space="preserve"> </w:t>
+            </w:r>
+            <w:proofErr w:type="spellStart"/>
+            <w:r>
+              <w:rPr>
+                <w:highlight w:val="yellow"/>
+                <w:lang w:val="en-US"/>
+              </w:rPr>
+              <w:t>maken</w:t>
+            </w:r>
+            <w:proofErr w:type="spellEnd"/>
+            <w:r>
+              <w:rPr>
+                <w:lang w:val="en-US"/>
+              </w:rPr>
+              <w:t xml:space="preserve"> over playability </w:t>
+            </w:r>
+            <w:proofErr w:type="spellStart"/>
+            <w:r>
+              <w:rPr>
+                <w:lang w:val="en-US"/>
+              </w:rPr>
+              <w:t>re</w:t>
+            </w:r>
+            <w:r>
+              <w:rPr>
+                <w:lang w:val="en-US"/>
+              </w:rPr>
+              <w:t>playability</w:t>
+            </w:r>
+            <w:proofErr w:type="spellEnd"/>
+            <w:r>
+              <w:rPr>
+                <w:lang w:val="en-US"/>
+              </w:rPr>
+              <w:t xml:space="preserve"> en </w:t>
+            </w:r>
+            <w:proofErr w:type="spellStart"/>
+            <w:r>
+              <w:rPr>
+                <w:lang w:val="en-US"/>
+              </w:rPr>
+              <w:t>usertesten</w:t>
+            </w:r>
+            <w:proofErr w:type="spellEnd"/>
           </w:p>
         </w:tc>
       </w:tr>
@@ -3616,7 +5073,15 @@
           </w:tcPr>
           <w:p>
             <w:r>
-              <w:t>Bekijken usertest footage examens. Wat vind</w:t>
+              <w:t xml:space="preserve">Bekijken usertest </w:t>
+            </w:r>
+            <w:proofErr w:type="spellStart"/>
+            <w:r>
+              <w:t>footage</w:t>
+            </w:r>
+            <w:proofErr w:type="spellEnd"/>
+            <w:r>
+              <w:t xml:space="preserve"> examens. Wat vind</w:t>
             </w:r>
             <w:r>
               <w:t xml:space="preserve">en de studenten ervan? </w:t>
@@ -3634,13 +5099,31 @@
                 <w:lang w:val="en-US"/>
               </w:rPr>
             </w:pPr>
-            <w:r>
-              <w:rPr>
-                <w:highlight w:val="yellow"/>
-                <w:lang w:val="en-US"/>
-              </w:rPr>
-              <w:t>Usertest footage voorbeelden</w:t>
-            </w:r>
+            <w:proofErr w:type="spellStart"/>
+            <w:r>
+              <w:rPr>
+                <w:highlight w:val="yellow"/>
+                <w:lang w:val="en-US"/>
+              </w:rPr>
+              <w:t>Usertest</w:t>
+            </w:r>
+            <w:proofErr w:type="spellEnd"/>
+            <w:r>
+              <w:rPr>
+                <w:highlight w:val="yellow"/>
+                <w:lang w:val="en-US"/>
+              </w:rPr>
+              <w:t xml:space="preserve"> footage </w:t>
+            </w:r>
+            <w:proofErr w:type="spellStart"/>
+            <w:r>
+              <w:rPr>
+                <w:highlight w:val="yellow"/>
+                <w:lang w:val="en-US"/>
+              </w:rPr>
+              <w:t>voorbeelden</w:t>
+            </w:r>
+            <w:proofErr w:type="spellEnd"/>
             <w:r>
               <w:rPr>
                 <w:highlight w:val="yellow"/>
@@ -3680,8 +5163,13 @@
               <w:t xml:space="preserve"> 2 tallen</w:t>
             </w:r>
             <w:r>
-              <w:t>. Inleveren op simulize</w:t>
-            </w:r>
+              <w:t xml:space="preserve">. Inleveren op </w:t>
+            </w:r>
+            <w:proofErr w:type="spellStart"/>
+            <w:r>
+              <w:t>simulize</w:t>
+            </w:r>
+            <w:proofErr w:type="spellEnd"/>
           </w:p>
         </w:tc>
         <w:tc>
@@ -3698,7 +5186,21 @@
               <w:rPr>
                 <w:highlight w:val="yellow"/>
               </w:rPr>
-              <w:t xml:space="preserve">Opdracht op simulise </w:t>
+              <w:t xml:space="preserve">Opdracht op </w:t>
+            </w:r>
+            <w:proofErr w:type="spellStart"/>
+            <w:r>
+              <w:rPr>
+                <w:highlight w:val="yellow"/>
+              </w:rPr>
+              <w:t>simulise</w:t>
+            </w:r>
+            <w:proofErr w:type="spellEnd"/>
+            <w:r>
+              <w:rPr>
+                <w:highlight w:val="yellow"/>
+              </w:rPr>
+              <w:t xml:space="preserve"> </w:t>
             </w:r>
             <w:r>
               <w:rPr>
@@ -3732,8 +5234,21 @@
           </w:tcPr>
           <w:p>
             <w:r>
-              <w:t>Bespreken of iedereen volgens plan kan gaan testen en opnemen? Bespreken deadline voor inleveren testfootage op simulize</w:t>
-            </w:r>
+              <w:t xml:space="preserve">Bespreken of iedereen volgens plan kan gaan testen en opnemen? Bespreken deadline voor inleveren </w:t>
+            </w:r>
+            <w:proofErr w:type="spellStart"/>
+            <w:r>
+              <w:t>testfootage</w:t>
+            </w:r>
+            <w:proofErr w:type="spellEnd"/>
+            <w:r>
+              <w:t xml:space="preserve"> op </w:t>
+            </w:r>
+            <w:proofErr w:type="spellStart"/>
+            <w:r>
+              <w:t>simulize</w:t>
+            </w:r>
+            <w:proofErr w:type="spellEnd"/>
           </w:p>
         </w:tc>
         <w:tc>
@@ -3750,8 +5265,30 @@
               <w:rPr>
                 <w:highlight w:val="yellow"/>
               </w:rPr>
-              <w:t>Opdracht footage op simulize</w:t>
-            </w:r>
+              <w:t xml:space="preserve">Opdracht </w:t>
+            </w:r>
+            <w:proofErr w:type="spellStart"/>
+            <w:r>
+              <w:rPr>
+                <w:highlight w:val="yellow"/>
+              </w:rPr>
+              <w:t>footage</w:t>
+            </w:r>
+            <w:proofErr w:type="spellEnd"/>
+            <w:r>
+              <w:rPr>
+                <w:highlight w:val="yellow"/>
+              </w:rPr>
+              <w:t xml:space="preserve"> op </w:t>
+            </w:r>
+            <w:proofErr w:type="spellStart"/>
+            <w:r>
+              <w:rPr>
+                <w:highlight w:val="yellow"/>
+              </w:rPr>
+              <w:t>simulize</w:t>
+            </w:r>
+            <w:proofErr w:type="spellEnd"/>
           </w:p>
         </w:tc>
       </w:tr>
@@ -3815,12 +5352,20 @@
           <w:lang w:val="en-US"/>
         </w:rPr>
       </w:pPr>
+      <w:proofErr w:type="spellStart"/>
       <w:r>
         <w:rPr>
           <w:lang w:val="en-US"/>
         </w:rPr>
         <w:lastRenderedPageBreak/>
-        <w:t xml:space="preserve">Lesplan les </w:t>
+        <w:t>Lesplan</w:t>
+      </w:r>
+      <w:proofErr w:type="spellEnd"/>
+      <w:r>
+        <w:rPr>
+          <w:lang w:val="en-US"/>
+        </w:rPr>
+        <w:t xml:space="preserve"> les </w:t>
       </w:r>
       <w:r>
         <w:rPr>
@@ -3834,12 +5379,28 @@
         </w:rPr>
         <w:t xml:space="preserve"> : </w:t>
       </w:r>
-      <w:r>
-        <w:rPr>
-          <w:lang w:val="en-US"/>
-        </w:rPr>
-        <w:t>Usertesen, playability, replayability</w:t>
-      </w:r>
+      <w:proofErr w:type="spellStart"/>
+      <w:r>
+        <w:rPr>
+          <w:lang w:val="en-US"/>
+        </w:rPr>
+        <w:t>Usertesen</w:t>
+      </w:r>
+      <w:proofErr w:type="spellEnd"/>
+      <w:r>
+        <w:rPr>
+          <w:lang w:val="en-US"/>
+        </w:rPr>
+        <w:t xml:space="preserve">, playability, </w:t>
+      </w:r>
+      <w:proofErr w:type="spellStart"/>
+      <w:r>
+        <w:rPr>
+          <w:lang w:val="en-US"/>
+        </w:rPr>
+        <w:t>replayability</w:t>
+      </w:r>
+      <w:proofErr w:type="spellEnd"/>
     </w:p>
     <w:p>
       <w:pPr>
@@ -3865,7 +5426,15 @@
     </w:p>
     <w:p>
       <w:r>
-        <w:t>De studenten weten het verschil tussen playtesten en usertesten</w:t>
+        <w:t xml:space="preserve">De studenten weten het verschil tussen </w:t>
+      </w:r>
+      <w:proofErr w:type="spellStart"/>
+      <w:r>
+        <w:t>playtesten</w:t>
+      </w:r>
+      <w:proofErr w:type="spellEnd"/>
+      <w:r>
+        <w:t xml:space="preserve"> en usertesten</w:t>
       </w:r>
     </w:p>
     <w:p>
@@ -3885,7 +5454,23 @@
     </w:p>
     <w:p>
       <w:r>
-        <w:t>De studenten weten wat playability en replayability is en kunnen bedenken waar ze op kunnen letten om hierop te testen</w:t>
+        <w:t xml:space="preserve">De studenten weten wat </w:t>
+      </w:r>
+      <w:proofErr w:type="spellStart"/>
+      <w:r>
+        <w:t>playability</w:t>
+      </w:r>
+      <w:proofErr w:type="spellEnd"/>
+      <w:r>
+        <w:t xml:space="preserve"> en </w:t>
+      </w:r>
+      <w:proofErr w:type="spellStart"/>
+      <w:r>
+        <w:t>replayability</w:t>
+      </w:r>
+      <w:proofErr w:type="spellEnd"/>
+      <w:r>
+        <w:t xml:space="preserve"> is en kunnen bedenken waar ze op kunnen letten om hierop te testen</w:t>
       </w:r>
     </w:p>
     <w:p>
@@ -3911,13 +5496,37 @@
     </w:p>
     <w:p>
       <w:r>
-        <w:t>Als het goed is hebben de studenten geusertest en dit verwerkt tot goede usertest footage, deze geanalyseerd en hierover conclusies getrokken.</w:t>
+        <w:t xml:space="preserve">Als het goed is hebben de studenten </w:t>
+      </w:r>
+      <w:proofErr w:type="spellStart"/>
+      <w:r>
+        <w:t>geusertest</w:t>
+      </w:r>
+      <w:proofErr w:type="spellEnd"/>
+      <w:r>
+        <w:t xml:space="preserve"> en dit verwerkt tot goede usertest </w:t>
+      </w:r>
+      <w:proofErr w:type="spellStart"/>
+      <w:r>
+        <w:t>footage</w:t>
+      </w:r>
+      <w:proofErr w:type="spellEnd"/>
+      <w:r>
+        <w:t>, deze geanalyseerd en hierover conclusies getrokken.</w:t>
       </w:r>
     </w:p>
     <w:p/>
     <w:p>
       <w:r>
-        <w:t>De studenten presenteren deze les hun testfootage en hun bijhorende analyse en conclusies.</w:t>
+        <w:t xml:space="preserve">De studenten presenteren deze les hun </w:t>
+      </w:r>
+      <w:proofErr w:type="spellStart"/>
+      <w:r>
+        <w:t>testfootage</w:t>
+      </w:r>
+      <w:proofErr w:type="spellEnd"/>
+      <w:r>
+        <w:t xml:space="preserve"> en hun bijhorende analyse en conclusies.</w:t>
       </w:r>
     </w:p>
     <w:p/>
@@ -3974,12 +5583,20 @@
           <w:lang w:val="en-US"/>
         </w:rPr>
       </w:pPr>
+      <w:proofErr w:type="spellStart"/>
       <w:r>
         <w:rPr>
           <w:lang w:val="en-US"/>
         </w:rPr>
         <w:lastRenderedPageBreak/>
-        <w:t xml:space="preserve">Lesplan les </w:t>
+        <w:t>Lesplan</w:t>
+      </w:r>
+      <w:proofErr w:type="spellEnd"/>
+      <w:r>
+        <w:rPr>
+          <w:lang w:val="en-US"/>
+        </w:rPr>
+        <w:t xml:space="preserve"> les </w:t>
       </w:r>
       <w:r>
         <w:rPr>
@@ -3993,12 +5610,28 @@
         </w:rPr>
         <w:t xml:space="preserve"> : </w:t>
       </w:r>
-      <w:r>
-        <w:rPr>
-          <w:lang w:val="en-US"/>
-        </w:rPr>
-        <w:t>Usertesen, playability, replayability</w:t>
-      </w:r>
+      <w:proofErr w:type="spellStart"/>
+      <w:r>
+        <w:rPr>
+          <w:lang w:val="en-US"/>
+        </w:rPr>
+        <w:t>Usertesen</w:t>
+      </w:r>
+      <w:proofErr w:type="spellEnd"/>
+      <w:r>
+        <w:rPr>
+          <w:lang w:val="en-US"/>
+        </w:rPr>
+        <w:t xml:space="preserve">, playability, </w:t>
+      </w:r>
+      <w:proofErr w:type="spellStart"/>
+      <w:r>
+        <w:rPr>
+          <w:lang w:val="en-US"/>
+        </w:rPr>
+        <w:t>replayability</w:t>
+      </w:r>
+      <w:proofErr w:type="spellEnd"/>
     </w:p>
     <w:tbl>
       <w:tblPr>
@@ -4161,7 +5794,31 @@
           </w:tcPr>
           <w:p>
             <w:r>
-              <w:t>Feedback op de presentaties: Waren de tests goed uitgevoerd?waren ze goed voorbereid? Was de doelgroep goed? Is er een goede analyse geweest? Zijn de conclusies onderbouwd?Is de footage goed te volgen en te verstaan?</w:t>
+              <w:t xml:space="preserve">Feedback op de presentaties: Waren de tests goed </w:t>
+            </w:r>
+            <w:proofErr w:type="spellStart"/>
+            <w:r>
+              <w:t>uitgevoerd?waren</w:t>
+            </w:r>
+            <w:proofErr w:type="spellEnd"/>
+            <w:r>
+              <w:t xml:space="preserve"> ze goed voorbereid? Was de doelgroep goed? Is er een goede analyse geweest? Zijn de conclusies </w:t>
+            </w:r>
+            <w:proofErr w:type="spellStart"/>
+            <w:r>
+              <w:t>onderbouwd?Is</w:t>
+            </w:r>
+            <w:proofErr w:type="spellEnd"/>
+            <w:r>
+              <w:t xml:space="preserve"> de </w:t>
+            </w:r>
+            <w:proofErr w:type="spellStart"/>
+            <w:r>
+              <w:t>footage</w:t>
+            </w:r>
+            <w:proofErr w:type="spellEnd"/>
+            <w:r>
+              <w:t xml:space="preserve"> goed te volgen en te verstaan?</w:t>
             </w:r>
           </w:p>
           <w:p/>

</xml_diff>